<commit_message>
Update Guide to NOAA CMDL Cooperative Air Sampling Network.docx
</commit_message>
<xml_diff>
--- a/Guide to NOAA CMDL Cooperative Air Sampling Network.docx
+++ b/Guide to NOAA CMDL Cooperative Air Sampling Network.docx
@@ -1,6 +1,6 @@
 
 <file path=word/document.xml><?xml version="1.0" encoding="utf-8"?>
-<w:document xmlns:wpc="http://schemas.microsoft.com/office/word/2010/wordprocessingCanvas" xmlns:mo="http://schemas.microsoft.com/office/mac/office/2008/main" xmlns:mc="http://schemas.openxmlformats.org/markup-compatibility/2006" xmlns:mv="urn:schemas-microsoft-com:mac:vml" xmlns:o="urn:schemas-microsoft-com:office:office" xmlns:r="http://schemas.openxmlformats.org/officeDocument/2006/relationships" xmlns:m="http://schemas.openxmlformats.org/officeDocument/2006/math" xmlns:v="urn:schemas-microsoft-com:vml" xmlns:wp14="http://schemas.microsoft.com/office/word/2010/wordprocessingDrawing" xmlns:wp="http://schemas.openxmlformats.org/drawingml/2006/wordprocessingDrawing" xmlns:w10="urn:schemas-microsoft-com:office:word" xmlns:w="http://schemas.openxmlformats.org/wordprocessingml/2006/main" xmlns:w14="http://schemas.microsoft.com/office/word/2010/wordml" xmlns:wpg="http://schemas.microsoft.com/office/word/2010/wordprocessingGroup" xmlns:wpi="http://schemas.microsoft.com/office/word/2010/wordprocessingInk" xmlns:wne="http://schemas.microsoft.com/office/word/2006/wordml" xmlns:wps="http://schemas.microsoft.com/office/word/2010/wordprocessingShape" xmlns:a="http://schemas.openxmlformats.org/drawingml/2006/main" xmlns:pic="http://schemas.openxmlformats.org/drawingml/2006/picture" xmlns:a14="http://schemas.microsoft.com/office/drawing/2010/main" mc:Ignorable="w14 wp14">
+<w:document xmlns:wpc="http://schemas.microsoft.com/office/word/2010/wordprocessingCanvas" xmlns:cx="http://schemas.microsoft.com/office/drawing/2014/chartex" xmlns:cx1="http://schemas.microsoft.com/office/drawing/2015/9/8/chartex" xmlns:mc="http://schemas.openxmlformats.org/markup-compatibility/2006" xmlns:o="urn:schemas-microsoft-com:office:office" xmlns:r="http://schemas.openxmlformats.org/officeDocument/2006/relationships" xmlns:m="http://schemas.openxmlformats.org/officeDocument/2006/math" xmlns:v="urn:schemas-microsoft-com:vml" xmlns:wp14="http://schemas.microsoft.com/office/word/2010/wordprocessingDrawing" xmlns:wp="http://schemas.openxmlformats.org/drawingml/2006/wordprocessingDrawing" xmlns:w10="urn:schemas-microsoft-com:office:word" xmlns:w="http://schemas.openxmlformats.org/wordprocessingml/2006/main" xmlns:w14="http://schemas.microsoft.com/office/word/2010/wordml" xmlns:w15="http://schemas.microsoft.com/office/word/2012/wordml" xmlns:w16se="http://schemas.microsoft.com/office/word/2015/wordml/symex" xmlns:wpg="http://schemas.microsoft.com/office/word/2010/wordprocessingGroup" xmlns:wpi="http://schemas.microsoft.com/office/word/2010/wordprocessingInk" xmlns:wne="http://schemas.microsoft.com/office/word/2006/wordml" xmlns:wps="http://schemas.microsoft.com/office/word/2010/wordprocessingShape" mc:Ignorable="w14 w15 w16se wp14">
   <w:body>
     <w:p>
       <w:pPr>
@@ -58,7 +58,7 @@
                     </pic:cNvPicPr>
                   </pic:nvPicPr>
                   <pic:blipFill>
-                    <a:blip r:embed="rId6">
+                    <a:blip r:embed="rId5">
                       <a:extLst>
                         <a:ext uri="{28A0092B-C50C-407E-A947-70E740481C1C}">
                           <a14:useLocalDpi xmlns:a14="http://schemas.microsoft.com/office/drawing/2010/main" val="0"/>
@@ -134,6 +134,9 @@
       <w:r>
         <w:t>Samples arrive on 2 carts; flask cart and PFP cart every Monday, Wednesday and Friday morning between 9-9:30am</w:t>
       </w:r>
+      <w:r>
+        <w:t>.</w:t>
+      </w:r>
     </w:p>
     <w:p>
       <w:pPr>
@@ -145,7 +148,13 @@
         <w:spacing w:line="360" w:lineRule="auto"/>
       </w:pPr>
       <w:r>
-        <w:t xml:space="preserve">The NOAA ‘cart guys’ deliver samples from NOAA on Broadway- to contact call </w:t>
+        <w:t xml:space="preserve">The NOAA ‘cart </w:t>
+      </w:r>
+      <w:r>
+        <w:t>people</w:t>
+      </w:r>
+      <w:r>
+        <w:t xml:space="preserve">’ deliver samples from NOAA on Broadway- to contact call </w:t>
       </w:r>
       <w:r>
         <w:rPr>
@@ -170,27 +179,8 @@
         <w:rPr>
           <w:rFonts w:eastAsia="Times New Roman" w:cs="Times New Roman"/>
         </w:rPr>
-        <w:t xml:space="preserve">If there are cylinders to be returned, contact them and label where the tank needs to go (usually Duane </w:t>
-      </w:r>
-      <w:proofErr w:type="spellStart"/>
-      <w:r>
-        <w:rPr>
-          <w:rFonts w:eastAsia="Times New Roman" w:cs="Times New Roman"/>
-        </w:rPr>
-        <w:t>Kitzis</w:t>
-      </w:r>
-      <w:proofErr w:type="spellEnd"/>
-      <w:r>
-        <w:rPr>
-          <w:rFonts w:eastAsia="Times New Roman" w:cs="Times New Roman"/>
-        </w:rPr>
-        <w:t>).</w:t>
-      </w:r>
-    </w:p>
-    <w:p>
-      <w:pPr>
-        <w:spacing w:line="360" w:lineRule="auto"/>
-      </w:pPr>
+        <w:t>If there are cylinders to be returned, contact them and label where the tank needs to go (usually Duane Kitzis).</w:t>
+      </w:r>
     </w:p>
     <w:p>
       <w:pPr>
@@ -205,42 +195,33 @@
         <w:t>For cart logistics (</w:t>
       </w:r>
       <w:proofErr w:type="spellStart"/>
+      <w:proofErr w:type="gramStart"/>
       <w:r>
         <w:t>ie</w:t>
       </w:r>
       <w:proofErr w:type="spellEnd"/>
-      <w:proofErr w:type="gramStart"/>
       <w:r>
         <w:t>.,</w:t>
       </w:r>
       <w:proofErr w:type="gramEnd"/>
       <w:r>
-        <w:t xml:space="preserve"> cancelling a cart on a CU holiday) contact Pat Lang at NOAA: </w:t>
-      </w:r>
-      <w:hyperlink w:history="1" r:id="rId7">
-        <w:r>
-          <w:rPr>
-            <w:rStyle w:val="Hyperlink"/>
-            <w:rFonts w:eastAsia="Times New Roman" w:cs="Times New Roman"/>
-          </w:rPr>
-          <w:t>Patricia.M.Lang@noaa.gov</w:t>
-        </w:r>
-      </w:hyperlink>
-      <w:r>
-        <w:rPr>
-          <w:rFonts w:eastAsia="Times New Roman" w:cs="Times New Roman"/>
-        </w:rPr>
-        <w:t>, 303-497-6400.</w:t>
-      </w:r>
-    </w:p>
-    <w:p>
-      <w:pPr>
-        <w:spacing w:line="360" w:lineRule="auto"/>
-      </w:pPr>
-    </w:p>
-    <w:p>
-      <w:pPr>
-        <w:spacing w:line="360" w:lineRule="auto"/>
+        <w:t xml:space="preserve"> cancelling a cart on a CU holiday) contact </w:t>
+      </w:r>
+      <w:r>
+        <w:t>the cart people to let them know.</w:t>
+      </w:r>
+    </w:p>
+    <w:p>
+      <w:pPr>
+        <w:spacing w:line="360" w:lineRule="auto"/>
+      </w:pPr>
+    </w:p>
+    <w:p>
+      <w:pPr>
+        <w:spacing w:line="360" w:lineRule="auto"/>
+        <w:rPr>
+          <w:b/>
+        </w:rPr>
       </w:pPr>
       <w:r>
         <w:t xml:space="preserve">2. </w:t>
@@ -250,6 +231,17 @@
           <w:b/>
         </w:rPr>
         <w:t>Prepping Carts:</w:t>
+      </w:r>
+    </w:p>
+    <w:p>
+      <w:pPr>
+        <w:spacing w:line="360" w:lineRule="auto"/>
+      </w:pPr>
+      <w:r>
+        <w:rPr>
+          <w:b/>
+        </w:rPr>
+        <w:t>*During COVID times, we are performing the sample swap ourselves via the SIL loading dock. Samples are swapped MWF, no carts needed.*</w:t>
       </w:r>
     </w:p>
     <w:p>
@@ -292,7 +284,13 @@
         <w:t>the number of finished flask boxes and PFPs will vary depending on how many samples we can get run before the next cart)</w:t>
       </w:r>
       <w:r>
-        <w:t xml:space="preserve"> – can also be done the night before </w:t>
+        <w:t xml:space="preserve"> – can also be done the night before</w:t>
+      </w:r>
+      <w:r>
+        <w:t xml:space="preserve">. </w:t>
+      </w:r>
+      <w:r>
+        <w:t xml:space="preserve"> </w:t>
       </w:r>
     </w:p>
     <w:p>
@@ -322,6 +320,9 @@
       <w:r>
         <w:t xml:space="preserve"> max on flask cart (when NOAA asks for ‘full cart’ this is what we return to them)</w:t>
       </w:r>
+      <w:r>
+        <w:t>.</w:t>
+      </w:r>
     </w:p>
     <w:p>
       <w:pPr>
@@ -335,17 +336,27 @@
       <w:r>
         <w:t>Other labs (C14 and VOC) will put their finished samples directly on carts</w:t>
       </w:r>
-    </w:p>
-    <w:p>
-      <w:pPr>
-        <w:spacing w:line="360" w:lineRule="auto"/>
-      </w:pPr>
-    </w:p>
-    <w:p>
-      <w:pPr>
-        <w:spacing w:line="360" w:lineRule="auto"/>
-      </w:pPr>
-      <w:r>
+      <w:r>
+        <w:t xml:space="preserve">. </w:t>
+      </w:r>
+      <w:r>
+        <w:rPr>
+          <w:b/>
+        </w:rPr>
+        <w:t>*COVID times- they will place completed samples in our lab for us to place outside. *</w:t>
+      </w:r>
+    </w:p>
+    <w:p>
+      <w:pPr>
+        <w:spacing w:line="360" w:lineRule="auto"/>
+      </w:pPr>
+    </w:p>
+    <w:p>
+      <w:pPr>
+        <w:spacing w:line="360" w:lineRule="auto"/>
+      </w:pPr>
+      <w:r>
+        <w:lastRenderedPageBreak/>
         <w:t xml:space="preserve">3. </w:t>
       </w:r>
       <w:r>
@@ -370,6 +381,15 @@
       <w:r>
         <w:t>Carts will arrive with new samples strapped up.</w:t>
       </w:r>
+      <w:r>
+        <w:t xml:space="preserve"> </w:t>
+      </w:r>
+      <w:r>
+        <w:rPr>
+          <w:b/>
+        </w:rPr>
+        <w:t>*Old samples will be taken away and new samples will be left on the loading dock.*</w:t>
+      </w:r>
     </w:p>
     <w:p>
       <w:pPr>
@@ -381,22 +401,25 @@
         <w:spacing w:line="360" w:lineRule="auto"/>
       </w:pPr>
       <w:r>
-        <w:lastRenderedPageBreak/>
         <w:t>Check</w:t>
       </w:r>
       <w:r>
         <w:t xml:space="preserve"> sample sheets </w:t>
       </w:r>
       <w:r>
-        <w:t>to see where flasks and PFPs go to next on sample pathway. (</w:t>
-      </w:r>
-      <w:proofErr w:type="gramStart"/>
-      <w:r>
-        <w:t>in</w:t>
-      </w:r>
-      <w:proofErr w:type="gramEnd"/>
-      <w:r>
-        <w:t xml:space="preserve"> general, 95% of samples will need to be analyzed for </w:t>
+        <w:t xml:space="preserve">to see where flasks and PFPs </w:t>
+      </w:r>
+      <w:r>
+        <w:t>go to next on sample pathway (i</w:t>
+      </w:r>
+      <w:r>
+        <w:t xml:space="preserve">n general, </w:t>
+      </w:r>
+      <w:r>
+        <w:t>~</w:t>
+      </w:r>
+      <w:r>
+        <w:t xml:space="preserve">95% of samples will need to be analyzed for </w:t>
       </w:r>
       <w:r>
         <w:rPr>
@@ -405,7 +428,13 @@
         <w:t>CO2C13</w:t>
       </w:r>
       <w:r>
-        <w:t xml:space="preserve"> first) </w:t>
+        <w:t xml:space="preserve"> first)</w:t>
+      </w:r>
+      <w:r>
+        <w:t>.</w:t>
+      </w:r>
+      <w:r>
+        <w:t xml:space="preserve"> </w:t>
       </w:r>
     </w:p>
     <w:p>
@@ -418,15 +447,15 @@
         <w:spacing w:line="360" w:lineRule="auto"/>
       </w:pPr>
       <w:r>
-        <w:t xml:space="preserve">Put samples in appropriate pile in flask room. All flasks have a specific table for each analysis (CO2C13, CH4C13, VOC, CO2C14, CH3D). PFPs for CO2C13 </w:t>
+        <w:t xml:space="preserve">Put samples in appropriate pile in flask room. All flasks have a specific table for each analysis (CO2C13, CH4C13, VOC, CO2C14, </w:t>
       </w:r>
       <w:proofErr w:type="gramStart"/>
       <w:r>
-        <w:t>are</w:t>
+        <w:t>CH3D</w:t>
       </w:r>
       <w:proofErr w:type="gramEnd"/>
       <w:r>
-        <w:t xml:space="preserve"> lined up in middle of </w:t>
+        <w:t xml:space="preserve">). PFPs for CO2C13 are lined up in middle of </w:t>
       </w:r>
       <w:r>
         <w:t>room;</w:t>
@@ -475,6 +504,9 @@
       <w:r>
         <w:t>Flasks and PFPs for the NOAA network should be analyzed continuously. If samples begin to get backed up (instruments down), please run samples with older date first (on sample sheet)</w:t>
       </w:r>
+      <w:r>
+        <w:t>.</w:t>
+      </w:r>
     </w:p>
     <w:p>
       <w:pPr>
@@ -503,8 +535,11 @@
       <w:r>
         <w:t>SOP for more details)</w:t>
       </w:r>
-    </w:p>
-    <w:p w14:noSpellErr="1">
+      <w:r>
+        <w:t>.</w:t>
+      </w:r>
+    </w:p>
+    <w:p>
       <w:pPr>
         <w:pStyle w:val="ListParagraph"/>
         <w:numPr>
@@ -512,38 +547,25 @@
           <w:numId w:val="6"/>
         </w:numPr>
         <w:spacing w:line="360" w:lineRule="auto"/>
-        <w:rPr/>
-      </w:pPr>
-      <w:r>
-        <w:rPr/>
+      </w:pPr>
+      <w:r>
         <w:t xml:space="preserve">Large </w:t>
       </w:r>
       <w:r>
         <w:rPr>
-          <w:i w:val="1"/>
-          <w:iCs w:val="1"/>
+          <w:i/>
+          <w:iCs/>
         </w:rPr>
         <w:t xml:space="preserve">‘Tank Calibration’ </w:t>
       </w:r>
       <w:r>
-        <w:rPr/>
-        <w:t>cylinders will arrive occasionally from Pat Lang. These tanks are denoted by AL-###-##. These are measured at varying pressures overtime. They will need ~</w:t>
-      </w:r>
-      <w:r>
-        <w:rPr/>
-        <w:t>15</w:t>
-      </w:r>
-      <w:r>
-        <w:rPr/>
-        <w:t xml:space="preserve"> good data points</w:t>
-      </w:r>
-      <w:r>
-        <w:rPr/>
-        <w:t xml:space="preserve"> </w:t>
-      </w:r>
-      <w:r>
-        <w:rPr/>
-        <w:t>for CO</w:t>
+        <w:t>cylinders will a</w:t>
+      </w:r>
+      <w:r>
+        <w:t>rrive occasionally from NOAA</w:t>
+      </w:r>
+      <w:r>
+        <w:t>. These tanks are denoted by AL-###-##. These are measured at varying pressures overtime. They will need ~15 good data points for CO</w:t>
       </w:r>
       <w:r>
         <w:rPr>
@@ -552,7 +574,6 @@
         <w:t>2</w:t>
       </w:r>
       <w:r>
-        <w:rPr/>
         <w:t xml:space="preserve"> isotopes, then the tank can be passed on to CH</w:t>
       </w:r>
       <w:r>
@@ -562,7 +583,6 @@
         <w:t>4</w:t>
       </w:r>
       <w:r>
-        <w:rPr/>
         <w:t>C</w:t>
       </w:r>
       <w:r>
@@ -572,8 +592,13 @@
         <w:t xml:space="preserve">13 </w:t>
       </w:r>
       <w:r>
-        <w:rPr/>
-        <w:t>and VOCs. No calibration report is needed for these tanks.</w:t>
+        <w:t xml:space="preserve">and </w:t>
+      </w:r>
+      <w:r>
+        <w:t>CO2C14</w:t>
+      </w:r>
+      <w:r>
+        <w:t>. No calibration report is needed for these tanks.</w:t>
       </w:r>
     </w:p>
     <w:p>
@@ -630,16 +655,7 @@
         <w:spacing w:line="360" w:lineRule="auto"/>
       </w:pPr>
       <w:r>
-        <w:t>KRAM – Vishnu tank plumbed to each CO</w:t>
-      </w:r>
-      <w:r>
-        <w:rPr>
-          <w:vertAlign w:val="subscript"/>
-        </w:rPr>
-        <w:t>2</w:t>
-      </w:r>
-      <w:r>
-        <w:t xml:space="preserve"> instrument – run once a week on each. </w:t>
+        <w:t xml:space="preserve">From time to time other samples will pop up that are out of the norm. Generally someone will know if a cylinder is arriving to analyze either as a favor or part of a campaign. </w:t>
       </w:r>
     </w:p>
     <w:p>
@@ -652,46 +668,14 @@
         <w:spacing w:line="360" w:lineRule="auto"/>
       </w:pPr>
       <w:r>
-        <w:t xml:space="preserve">From time to time other samples will pop up that are out of the norm. Generally someone will know if a cylinder is arriving to analyze either as a favor or part of a campaign. </w:t>
-      </w:r>
-    </w:p>
-    <w:p w14:noSpellErr="1">
-      <w:pPr>
-        <w:pStyle w:val="ListParagraph"/>
-        <w:numPr>
-          <w:ilvl w:val="0"/>
-          <w:numId w:val="6"/>
-        </w:numPr>
-        <w:spacing w:line="360" w:lineRule="auto"/>
-        <w:rPr/>
-      </w:pPr>
-      <w:r>
-        <w:rPr/>
-        <w:t>SIL flasks: Sylvia</w:t>
-      </w:r>
-      <w:r>
-        <w:rPr/>
-        <w:t>/Kevin</w:t>
-      </w:r>
-      <w:r>
-        <w:rPr/>
-        <w:t xml:space="preserve"> will let you know what needs to be </w:t>
-      </w:r>
-      <w:proofErr w:type="gramStart"/>
-      <w:r>
-        <w:rPr/>
-        <w:t>run, and</w:t>
-      </w:r>
-      <w:proofErr w:type="gramEnd"/>
-      <w:r>
-        <w:rPr/>
-        <w:t xml:space="preserve"> will add the samples to session builder. </w:t>
-      </w:r>
-      <w:bookmarkStart w:name="_GoBack" w:id="0"/>
+        <w:lastRenderedPageBreak/>
+        <w:t xml:space="preserve">SIL flasks: Sylvia will let you know what needs to be run, and will add the samples to session builder. </w:t>
+      </w:r>
+      <w:bookmarkStart w:id="0" w:name="_GoBack"/>
       <w:bookmarkEnd w:id="0"/>
     </w:p>
     <w:sectPr>
-      <w:pgSz w:w="12240" w:h="15840" w:orient="portrait"/>
+      <w:pgSz w:w="12240" w:h="15840"/>
       <w:pgMar w:top="1440" w:right="1800" w:bottom="1440" w:left="1800" w:header="720" w:footer="720" w:gutter="0"/>
       <w:cols w:space="720"/>
       <w:docGrid w:linePitch="360"/>
@@ -701,8 +685,8 @@
 </file>
 
 <file path=word/numbering.xml><?xml version="1.0" encoding="utf-8"?>
-<w:numbering xmlns:wpc="http://schemas.microsoft.com/office/word/2010/wordprocessingCanvas" xmlns:mo="http://schemas.microsoft.com/office/mac/office/2008/main" xmlns:mc="http://schemas.openxmlformats.org/markup-compatibility/2006" xmlns:mv="urn:schemas-microsoft-com:mac:vml" xmlns:o="urn:schemas-microsoft-com:office:office" xmlns:r="http://schemas.openxmlformats.org/officeDocument/2006/relationships" xmlns:m="http://schemas.openxmlformats.org/officeDocument/2006/math" xmlns:v="urn:schemas-microsoft-com:vml" xmlns:wp14="http://schemas.microsoft.com/office/word/2010/wordprocessingDrawing" xmlns:wp="http://schemas.openxmlformats.org/drawingml/2006/wordprocessingDrawing" xmlns:w10="urn:schemas-microsoft-com:office:word" xmlns:w="http://schemas.openxmlformats.org/wordprocessingml/2006/main" xmlns:w14="http://schemas.microsoft.com/office/word/2010/wordml" xmlns:wpg="http://schemas.microsoft.com/office/word/2010/wordprocessingGroup" xmlns:wpi="http://schemas.microsoft.com/office/word/2010/wordprocessingInk" xmlns:wne="http://schemas.microsoft.com/office/word/2006/wordml" xmlns:wps="http://schemas.microsoft.com/office/word/2010/wordprocessingShape" mc:Ignorable="w14 wp14">
-  <w:abstractNum w:abstractNumId="0">
+<w:numbering xmlns:wpc="http://schemas.microsoft.com/office/word/2010/wordprocessingCanvas" xmlns:cx="http://schemas.microsoft.com/office/drawing/2014/chartex" xmlns:cx1="http://schemas.microsoft.com/office/drawing/2015/9/8/chartex" xmlns:mc="http://schemas.openxmlformats.org/markup-compatibility/2006" xmlns:o="urn:schemas-microsoft-com:office:office" xmlns:r="http://schemas.openxmlformats.org/officeDocument/2006/relationships" xmlns:m="http://schemas.openxmlformats.org/officeDocument/2006/math" xmlns:v="urn:schemas-microsoft-com:vml" xmlns:wp14="http://schemas.microsoft.com/office/word/2010/wordprocessingDrawing" xmlns:wp="http://schemas.openxmlformats.org/drawingml/2006/wordprocessingDrawing" xmlns:w10="urn:schemas-microsoft-com:office:word" xmlns:w="http://schemas.openxmlformats.org/wordprocessingml/2006/main" xmlns:w14="http://schemas.microsoft.com/office/word/2010/wordml" xmlns:w15="http://schemas.microsoft.com/office/word/2012/wordml" xmlns:w16se="http://schemas.microsoft.com/office/word/2015/wordml/symex" xmlns:wpg="http://schemas.microsoft.com/office/word/2010/wordprocessingGroup" xmlns:wpi="http://schemas.microsoft.com/office/word/2010/wordprocessingInk" xmlns:wne="http://schemas.microsoft.com/office/word/2006/wordml" xmlns:wps="http://schemas.microsoft.com/office/word/2010/wordprocessingShape" mc:Ignorable="w14 w15 w16se wp14">
+  <w:abstractNum w:abstractNumId="0" w15:restartNumberingAfterBreak="0">
     <w:nsid w:val="059B4BCD"/>
     <w:multiLevelType w:val="hybridMultilevel"/>
     <w:tmpl w:val="607853BE"/>
@@ -791,7 +775,7 @@
       </w:pPr>
     </w:lvl>
   </w:abstractNum>
-  <w:abstractNum w:abstractNumId="1">
+  <w:abstractNum w:abstractNumId="1" w15:restartNumberingAfterBreak="0">
     <w:nsid w:val="0D617BFF"/>
     <w:multiLevelType w:val="hybridMultilevel"/>
     <w:tmpl w:val="607853BE"/>
@@ -880,7 +864,7 @@
       </w:pPr>
     </w:lvl>
   </w:abstractNum>
-  <w:abstractNum w:abstractNumId="2">
+  <w:abstractNum w:abstractNumId="2" w15:restartNumberingAfterBreak="0">
     <w:nsid w:val="172361DD"/>
     <w:multiLevelType w:val="hybridMultilevel"/>
     <w:tmpl w:val="37EEF282"/>
@@ -969,7 +953,7 @@
       </w:pPr>
     </w:lvl>
   </w:abstractNum>
-  <w:abstractNum w:abstractNumId="3">
+  <w:abstractNum w:abstractNumId="3" w15:restartNumberingAfterBreak="0">
     <w:nsid w:val="4A8D4E6A"/>
     <w:multiLevelType w:val="hybridMultilevel"/>
     <w:tmpl w:val="08D8B5F6"/>
@@ -1055,7 +1039,7 @@
       </w:pPr>
     </w:lvl>
   </w:abstractNum>
-  <w:abstractNum w:abstractNumId="4">
+  <w:abstractNum w:abstractNumId="4" w15:restartNumberingAfterBreak="0">
     <w:nsid w:val="65EA1192"/>
     <w:multiLevelType w:val="hybridMultilevel"/>
     <w:tmpl w:val="89C60204"/>
@@ -1144,7 +1128,7 @@
       </w:pPr>
     </w:lvl>
   </w:abstractNum>
-  <w:abstractNum w:abstractNumId="5">
+  <w:abstractNum w:abstractNumId="5" w15:restartNumberingAfterBreak="0">
     <w:nsid w:val="6D872EAE"/>
     <w:multiLevelType w:val="hybridMultilevel"/>
     <w:tmpl w:val="2426261E"/>
@@ -1255,243 +1239,7 @@
 </file>
 
 <file path=word/styles.xml><?xml version="1.0" encoding="utf-8"?>
-<w:styles xmlns:mc="http://schemas.openxmlformats.org/markup-compatibility/2006" xmlns:r="http://schemas.openxmlformats.org/officeDocument/2006/relationships" xmlns:w="http://schemas.openxmlformats.org/wordprocessingml/2006/main" xmlns:w14="http://schemas.microsoft.com/office/word/2010/wordml" mc:Ignorable="w14">
-  <w:docDefaults>
-    <w:rPrDefault>
-      <w:rPr>
-        <w:rFonts w:asciiTheme="minorHAnsi" w:hAnsiTheme="minorHAnsi" w:eastAsiaTheme="minorEastAsia" w:cstheme="minorBidi"/>
-        <w:sz w:val="24"/>
-        <w:szCs w:val="24"/>
-        <w:lang w:val="en-US" w:eastAsia="en-US" w:bidi="ar-SA"/>
-      </w:rPr>
-    </w:rPrDefault>
-    <w:pPrDefault/>
-  </w:docDefaults>
-  <w:latentStyles w:defLockedState="0" w:defUIPriority="99" w:defSemiHidden="1" w:defUnhideWhenUsed="1" w:defQFormat="0" w:count="276">
-    <w:lsdException w:name="Normal" w:uiPriority="0" w:semiHidden="0" w:unhideWhenUsed="0" w:qFormat="1"/>
-    <w:lsdException w:name="heading 1" w:uiPriority="9" w:semiHidden="0" w:unhideWhenUsed="0" w:qFormat="1"/>
-    <w:lsdException w:name="heading 2" w:uiPriority="9" w:qFormat="1"/>
-    <w:lsdException w:name="heading 3" w:uiPriority="9" w:qFormat="1"/>
-    <w:lsdException w:name="heading 4" w:uiPriority="9" w:qFormat="1"/>
-    <w:lsdException w:name="heading 5" w:uiPriority="9" w:qFormat="1"/>
-    <w:lsdException w:name="heading 6" w:uiPriority="9" w:qFormat="1"/>
-    <w:lsdException w:name="heading 7" w:uiPriority="9" w:qFormat="1"/>
-    <w:lsdException w:name="heading 8" w:uiPriority="9" w:qFormat="1"/>
-    <w:lsdException w:name="heading 9" w:uiPriority="9" w:qFormat="1"/>
-    <w:lsdException w:name="toc 1" w:uiPriority="39"/>
-    <w:lsdException w:name="toc 2" w:uiPriority="39"/>
-    <w:lsdException w:name="toc 3" w:uiPriority="39"/>
-    <w:lsdException w:name="toc 4" w:uiPriority="39"/>
-    <w:lsdException w:name="toc 5" w:uiPriority="39"/>
-    <w:lsdException w:name="toc 6" w:uiPriority="39"/>
-    <w:lsdException w:name="toc 7" w:uiPriority="39"/>
-    <w:lsdException w:name="toc 8" w:uiPriority="39"/>
-    <w:lsdException w:name="toc 9" w:uiPriority="39"/>
-    <w:lsdException w:name="caption" w:uiPriority="35" w:qFormat="1"/>
-    <w:lsdException w:name="Title" w:uiPriority="10" w:semiHidden="0" w:unhideWhenUsed="0" w:qFormat="1"/>
-    <w:lsdException w:name="Default Paragraph Font" w:uiPriority="1"/>
-    <w:lsdException w:name="Subtitle" w:uiPriority="11" w:semiHidden="0" w:unhideWhenUsed="0" w:qFormat="1"/>
-    <w:lsdException w:name="Strong" w:uiPriority="22" w:semiHidden="0" w:unhideWhenUsed="0" w:qFormat="1"/>
-    <w:lsdException w:name="Emphasis" w:uiPriority="20" w:semiHidden="0" w:unhideWhenUsed="0" w:qFormat="1"/>
-    <w:lsdException w:name="Table Grid" w:uiPriority="59" w:semiHidden="0" w:unhideWhenUsed="0"/>
-    <w:lsdException w:name="Placeholder Text" w:unhideWhenUsed="0"/>
-    <w:lsdException w:name="No Spacing" w:uiPriority="1" w:semiHidden="0" w:unhideWhenUsed="0" w:qFormat="1"/>
-    <w:lsdException w:name="Light Shading" w:uiPriority="60" w:semiHidden="0" w:unhideWhenUsed="0"/>
-    <w:lsdException w:name="Light List" w:uiPriority="61" w:semiHidden="0" w:unhideWhenUsed="0"/>
-    <w:lsdException w:name="Light Grid" w:uiPriority="62" w:semiHidden="0" w:unhideWhenUsed="0"/>
-    <w:lsdException w:name="Medium Shading 1" w:uiPriority="63" w:semiHidden="0" w:unhideWhenUsed="0"/>
-    <w:lsdException w:name="Medium Shading 2" w:uiPriority="64" w:semiHidden="0" w:unhideWhenUsed="0"/>
-    <w:lsdException w:name="Medium List 1" w:uiPriority="65" w:semiHidden="0" w:unhideWhenUsed="0"/>
-    <w:lsdException w:name="Medium List 2" w:uiPriority="66" w:semiHidden="0" w:unhideWhenUsed="0"/>
-    <w:lsdException w:name="Medium Grid 1" w:uiPriority="67" w:semiHidden="0" w:unhideWhenUsed="0"/>
-    <w:lsdException w:name="Medium Grid 2" w:uiPriority="68" w:semiHidden="0" w:unhideWhenUsed="0"/>
-    <w:lsdException w:name="Medium Grid 3" w:uiPriority="69" w:semiHidden="0" w:unhideWhenUsed="0"/>
-    <w:lsdException w:name="Dark List" w:uiPriority="70" w:semiHidden="0" w:unhideWhenUsed="0"/>
-    <w:lsdException w:name="Colorful Shading" w:uiPriority="71" w:semiHidden="0" w:unhideWhenUsed="0"/>
-    <w:lsdException w:name="Colorful List" w:uiPriority="72" w:semiHidden="0" w:unhideWhenUsed="0"/>
-    <w:lsdException w:name="Colorful Grid" w:uiPriority="73" w:semiHidden="0" w:unhideWhenUsed="0"/>
-    <w:lsdException w:name="Light Shading Accent 1" w:uiPriority="60" w:semiHidden="0" w:unhideWhenUsed="0"/>
-    <w:lsdException w:name="Light List Accent 1" w:uiPriority="61" w:semiHidden="0" w:unhideWhenUsed="0"/>
-    <w:lsdException w:name="Light Grid Accent 1" w:uiPriority="62" w:semiHidden="0" w:unhideWhenUsed="0"/>
-    <w:lsdException w:name="Medium Shading 1 Accent 1" w:uiPriority="63" w:semiHidden="0" w:unhideWhenUsed="0"/>
-    <w:lsdException w:name="Medium Shading 2 Accent 1" w:uiPriority="64" w:semiHidden="0" w:unhideWhenUsed="0"/>
-    <w:lsdException w:name="Medium List 1 Accent 1" w:uiPriority="65" w:semiHidden="0" w:unhideWhenUsed="0"/>
-    <w:lsdException w:name="Revision" w:unhideWhenUsed="0"/>
-    <w:lsdException w:name="List Paragraph" w:uiPriority="34" w:semiHidden="0" w:unhideWhenUsed="0" w:qFormat="1"/>
-    <w:lsdException w:name="Quote" w:uiPriority="29" w:semiHidden="0" w:unhideWhenUsed="0" w:qFormat="1"/>
-    <w:lsdException w:name="Intense Quote" w:uiPriority="30" w:semiHidden="0" w:unhideWhenUsed="0" w:qFormat="1"/>
-    <w:lsdException w:name="Medium List 2 Accent 1" w:uiPriority="66" w:semiHidden="0" w:unhideWhenUsed="0"/>
-    <w:lsdException w:name="Medium Grid 1 Accent 1" w:uiPriority="67" w:semiHidden="0" w:unhideWhenUsed="0"/>
-    <w:lsdException w:name="Medium Grid 2 Accent 1" w:uiPriority="68" w:semiHidden="0" w:unhideWhenUsed="0"/>
-    <w:lsdException w:name="Medium Grid 3 Accent 1" w:uiPriority="69" w:semiHidden="0" w:unhideWhenUsed="0"/>
-    <w:lsdException w:name="Dark List Accent 1" w:uiPriority="70" w:semiHidden="0" w:unhideWhenUsed="0"/>
-    <w:lsdException w:name="Colorful Shading Accent 1" w:uiPriority="71" w:semiHidden="0" w:unhideWhenUsed="0"/>
-    <w:lsdException w:name="Colorful List Accent 1" w:uiPriority="72" w:semiHidden="0" w:unhideWhenUsed="0"/>
-    <w:lsdException w:name="Colorful Grid Accent 1" w:uiPriority="73" w:semiHidden="0" w:unhideWhenUsed="0"/>
-    <w:lsdException w:name="Light Shading Accent 2" w:uiPriority="60" w:semiHidden="0" w:unhideWhenUsed="0"/>
-    <w:lsdException w:name="Light List Accent 2" w:uiPriority="61" w:semiHidden="0" w:unhideWhenUsed="0"/>
-    <w:lsdException w:name="Light Grid Accent 2" w:uiPriority="62" w:semiHidden="0" w:unhideWhenUsed="0"/>
-    <w:lsdException w:name="Medium Shading 1 Accent 2" w:uiPriority="63" w:semiHidden="0" w:unhideWhenUsed="0"/>
-    <w:lsdException w:name="Medium Shading 2 Accent 2" w:uiPriority="64" w:semiHidden="0" w:unhideWhenUsed="0"/>
-    <w:lsdException w:name="Medium List 1 Accent 2" w:uiPriority="65" w:semiHidden="0" w:unhideWhenUsed="0"/>
-    <w:lsdException w:name="Medium List 2 Accent 2" w:uiPriority="66" w:semiHidden="0" w:unhideWhenUsed="0"/>
-    <w:lsdException w:name="Medium Grid 1 Accent 2" w:uiPriority="67" w:semiHidden="0" w:unhideWhenUsed="0"/>
-    <w:lsdException w:name="Medium Grid 2 Accent 2" w:uiPriority="68" w:semiHidden="0" w:unhideWhenUsed="0"/>
-    <w:lsdException w:name="Medium Grid 3 Accent 2" w:uiPriority="69" w:semiHidden="0" w:unhideWhenUsed="0"/>
-    <w:lsdException w:name="Dark List Accent 2" w:uiPriority="70" w:semiHidden="0" w:unhideWhenUsed="0"/>
-    <w:lsdException w:name="Colorful Shading Accent 2" w:uiPriority="71" w:semiHidden="0" w:unhideWhenUsed="0"/>
-    <w:lsdException w:name="Colorful List Accent 2" w:uiPriority="72" w:semiHidden="0" w:unhideWhenUsed="0"/>
-    <w:lsdException w:name="Colorful Grid Accent 2" w:uiPriority="73" w:semiHidden="0" w:unhideWhenUsed="0"/>
-    <w:lsdException w:name="Light Shading Accent 3" w:uiPriority="60" w:semiHidden="0" w:unhideWhenUsed="0"/>
-    <w:lsdException w:name="Light List Accent 3" w:uiPriority="61" w:semiHidden="0" w:unhideWhenUsed="0"/>
-    <w:lsdException w:name="Light Grid Accent 3" w:uiPriority="62" w:semiHidden="0" w:unhideWhenUsed="0"/>
-    <w:lsdException w:name="Medium Shading 1 Accent 3" w:uiPriority="63" w:semiHidden="0" w:unhideWhenUsed="0"/>
-    <w:lsdException w:name="Medium Shading 2 Accent 3" w:uiPriority="64" w:semiHidden="0" w:unhideWhenUsed="0"/>
-    <w:lsdException w:name="Medium List 1 Accent 3" w:uiPriority="65" w:semiHidden="0" w:unhideWhenUsed="0"/>
-    <w:lsdException w:name="Medium List 2 Accent 3" w:uiPriority="66" w:semiHidden="0" w:unhideWhenUsed="0"/>
-    <w:lsdException w:name="Medium Grid 1 Accent 3" w:uiPriority="67" w:semiHidden="0" w:unhideWhenUsed="0"/>
-    <w:lsdException w:name="Medium Grid 2 Accent 3" w:uiPriority="68" w:semiHidden="0" w:unhideWhenUsed="0"/>
-    <w:lsdException w:name="Medium Grid 3 Accent 3" w:uiPriority="69" w:semiHidden="0" w:unhideWhenUsed="0"/>
-    <w:lsdException w:name="Dark List Accent 3" w:uiPriority="70" w:semiHidden="0" w:unhideWhenUsed="0"/>
-    <w:lsdException w:name="Colorful Shading Accent 3" w:uiPriority="71" w:semiHidden="0" w:unhideWhenUsed="0"/>
-    <w:lsdException w:name="Colorful List Accent 3" w:uiPriority="72" w:semiHidden="0" w:unhideWhenUsed="0"/>
-    <w:lsdException w:name="Colorful Grid Accent 3" w:uiPriority="73" w:semiHidden="0" w:unhideWhenUsed="0"/>
-    <w:lsdException w:name="Light Shading Accent 4" w:uiPriority="60" w:semiHidden="0" w:unhideWhenUsed="0"/>
-    <w:lsdException w:name="Light List Accent 4" w:uiPriority="61" w:semiHidden="0" w:unhideWhenUsed="0"/>
-    <w:lsdException w:name="Light Grid Accent 4" w:uiPriority="62" w:semiHidden="0" w:unhideWhenUsed="0"/>
-    <w:lsdException w:name="Medium Shading 1 Accent 4" w:uiPriority="63" w:semiHidden="0" w:unhideWhenUsed="0"/>
-    <w:lsdException w:name="Medium Shading 2 Accent 4" w:uiPriority="64" w:semiHidden="0" w:unhideWhenUsed="0"/>
-    <w:lsdException w:name="Medium List 1 Accent 4" w:uiPriority="65" w:semiHidden="0" w:unhideWhenUsed="0"/>
-    <w:lsdException w:name="Medium List 2 Accent 4" w:uiPriority="66" w:semiHidden="0" w:unhideWhenUsed="0"/>
-    <w:lsdException w:name="Medium Grid 1 Accent 4" w:uiPriority="67" w:semiHidden="0" w:unhideWhenUsed="0"/>
-    <w:lsdException w:name="Medium Grid 2 Accent 4" w:uiPriority="68" w:semiHidden="0" w:unhideWhenUsed="0"/>
-    <w:lsdException w:name="Medium Grid 3 Accent 4" w:uiPriority="69" w:semiHidden="0" w:unhideWhenUsed="0"/>
-    <w:lsdException w:name="Dark List Accent 4" w:uiPriority="70" w:semiHidden="0" w:unhideWhenUsed="0"/>
-    <w:lsdException w:name="Colorful Shading Accent 4" w:uiPriority="71" w:semiHidden="0" w:unhideWhenUsed="0"/>
-    <w:lsdException w:name="Colorful List Accent 4" w:uiPriority="72" w:semiHidden="0" w:unhideWhenUsed="0"/>
-    <w:lsdException w:name="Colorful Grid Accent 4" w:uiPriority="73" w:semiHidden="0" w:unhideWhenUsed="0"/>
-    <w:lsdException w:name="Light Shading Accent 5" w:uiPriority="60" w:semiHidden="0" w:unhideWhenUsed="0"/>
-    <w:lsdException w:name="Light List Accent 5" w:uiPriority="61" w:semiHidden="0" w:unhideWhenUsed="0"/>
-    <w:lsdException w:name="Light Grid Accent 5" w:uiPriority="62" w:semiHidden="0" w:unhideWhenUsed="0"/>
-    <w:lsdException w:name="Medium Shading 1 Accent 5" w:uiPriority="63" w:semiHidden="0" w:unhideWhenUsed="0"/>
-    <w:lsdException w:name="Medium Shading 2 Accent 5" w:uiPriority="64" w:semiHidden="0" w:unhideWhenUsed="0"/>
-    <w:lsdException w:name="Medium List 1 Accent 5" w:uiPriority="65" w:semiHidden="0" w:unhideWhenUsed="0"/>
-    <w:lsdException w:name="Medium List 2 Accent 5" w:uiPriority="66" w:semiHidden="0" w:unhideWhenUsed="0"/>
-    <w:lsdException w:name="Medium Grid 1 Accent 5" w:uiPriority="67" w:semiHidden="0" w:unhideWhenUsed="0"/>
-    <w:lsdException w:name="Medium Grid 2 Accent 5" w:uiPriority="68" w:semiHidden="0" w:unhideWhenUsed="0"/>
-    <w:lsdException w:name="Medium Grid 3 Accent 5" w:uiPriority="69" w:semiHidden="0" w:unhideWhenUsed="0"/>
-    <w:lsdException w:name="Dark List Accent 5" w:uiPriority="70" w:semiHidden="0" w:unhideWhenUsed="0"/>
-    <w:lsdException w:name="Colorful Shading Accent 5" w:uiPriority="71" w:semiHidden="0" w:unhideWhenUsed="0"/>
-    <w:lsdException w:name="Colorful List Accent 5" w:uiPriority="72" w:semiHidden="0" w:unhideWhenUsed="0"/>
-    <w:lsdException w:name="Colorful Grid Accent 5" w:uiPriority="73" w:semiHidden="0" w:unhideWhenUsed="0"/>
-    <w:lsdException w:name="Light Shading Accent 6" w:uiPriority="60" w:semiHidden="0" w:unhideWhenUsed="0"/>
-    <w:lsdException w:name="Light List Accent 6" w:uiPriority="61" w:semiHidden="0" w:unhideWhenUsed="0"/>
-    <w:lsdException w:name="Light Grid Accent 6" w:uiPriority="62" w:semiHidden="0" w:unhideWhenUsed="0"/>
-    <w:lsdException w:name="Medium Shading 1 Accent 6" w:uiPriority="63" w:semiHidden="0" w:unhideWhenUsed="0"/>
-    <w:lsdException w:name="Medium Shading 2 Accent 6" w:uiPriority="64" w:semiHidden="0" w:unhideWhenUsed="0"/>
-    <w:lsdException w:name="Medium List 1 Accent 6" w:uiPriority="65" w:semiHidden="0" w:unhideWhenUsed="0"/>
-    <w:lsdException w:name="Medium List 2 Accent 6" w:uiPriority="66" w:semiHidden="0" w:unhideWhenUsed="0"/>
-    <w:lsdException w:name="Medium Grid 1 Accent 6" w:uiPriority="67" w:semiHidden="0" w:unhideWhenUsed="0"/>
-    <w:lsdException w:name="Medium Grid 2 Accent 6" w:uiPriority="68" w:semiHidden="0" w:unhideWhenUsed="0"/>
-    <w:lsdException w:name="Medium Grid 3 Accent 6" w:uiPriority="69" w:semiHidden="0" w:unhideWhenUsed="0"/>
-    <w:lsdException w:name="Dark List Accent 6" w:uiPriority="70" w:semiHidden="0" w:unhideWhenUsed="0"/>
-    <w:lsdException w:name="Colorful Shading Accent 6" w:uiPriority="71" w:semiHidden="0" w:unhideWhenUsed="0"/>
-    <w:lsdException w:name="Colorful List Accent 6" w:uiPriority="72" w:semiHidden="0" w:unhideWhenUsed="0"/>
-    <w:lsdException w:name="Colorful Grid Accent 6" w:uiPriority="73" w:semiHidden="0" w:unhideWhenUsed="0"/>
-    <w:lsdException w:name="Subtle Emphasis" w:uiPriority="19" w:semiHidden="0" w:unhideWhenUsed="0" w:qFormat="1"/>
-    <w:lsdException w:name="Intense Emphasis" w:uiPriority="21" w:semiHidden="0" w:unhideWhenUsed="0" w:qFormat="1"/>
-    <w:lsdException w:name="Subtle Reference" w:uiPriority="31" w:semiHidden="0" w:unhideWhenUsed="0" w:qFormat="1"/>
-    <w:lsdException w:name="Intense Reference" w:uiPriority="32" w:semiHidden="0" w:unhideWhenUsed="0" w:qFormat="1"/>
-    <w:lsdException w:name="Book Title" w:uiPriority="33" w:semiHidden="0" w:unhideWhenUsed="0" w:qFormat="1"/>
-    <w:lsdException w:name="Bibliography" w:uiPriority="37"/>
-    <w:lsdException w:name="TOC Heading" w:uiPriority="39" w:qFormat="1"/>
-  </w:latentStyles>
-  <w:style w:type="paragraph" w:styleId="Normal" w:default="1">
-    <w:name w:val="Normal"/>
-    <w:qFormat/>
-  </w:style>
-  <w:style w:type="character" w:styleId="DefaultParagraphFont" w:default="1">
-    <w:name w:val="Default Paragraph Font"/>
-    <w:uiPriority w:val="1"/>
-    <w:semiHidden/>
-    <w:unhideWhenUsed/>
-  </w:style>
-  <w:style w:type="table" w:styleId="TableNormal" w:default="1">
-    <w:name w:val="Normal Table"/>
-    <w:uiPriority w:val="99"/>
-    <w:semiHidden/>
-    <w:unhideWhenUsed/>
-    <w:tblPr>
-      <w:tblInd w:w="0" w:type="dxa"/>
-      <w:tblCellMar>
-        <w:top w:w="0" w:type="dxa"/>
-        <w:left w:w="108" w:type="dxa"/>
-        <w:bottom w:w="0" w:type="dxa"/>
-        <w:right w:w="108" w:type="dxa"/>
-      </w:tblCellMar>
-    </w:tblPr>
-  </w:style>
-  <w:style w:type="numbering" w:styleId="NoList" w:default="1">
-    <w:name w:val="No List"/>
-    <w:uiPriority w:val="99"/>
-    <w:semiHidden/>
-    <w:unhideWhenUsed/>
-  </w:style>
-  <w:style w:type="paragraph" w:styleId="BalloonText">
-    <w:name w:val="Balloon Text"/>
-    <w:basedOn w:val="Normal"/>
-    <w:link w:val="BalloonTextChar"/>
-    <w:uiPriority w:val="99"/>
-    <w:semiHidden/>
-    <w:unhideWhenUsed/>
-    <w:rsid w:val="00343FA9"/>
-    <w:rPr>
-      <w:rFonts w:ascii="Lucida Grande" w:hAnsi="Lucida Grande" w:cs="Lucida Grande"/>
-      <w:sz w:val="18"/>
-      <w:szCs w:val="18"/>
-    </w:rPr>
-  </w:style>
-  <w:style w:type="character" w:styleId="BalloonTextChar" w:customStyle="1">
-    <w:name w:val="Balloon Text Char"/>
-    <w:basedOn w:val="DefaultParagraphFont"/>
-    <w:link w:val="BalloonText"/>
-    <w:uiPriority w:val="99"/>
-    <w:semiHidden/>
-    <w:rsid w:val="00343FA9"/>
-    <w:rPr>
-      <w:rFonts w:ascii="Lucida Grande" w:hAnsi="Lucida Grande" w:cs="Lucida Grande"/>
-      <w:sz w:val="18"/>
-      <w:szCs w:val="18"/>
-    </w:rPr>
-  </w:style>
-  <w:style w:type="paragraph" w:styleId="ListParagraph">
-    <w:name w:val="List Paragraph"/>
-    <w:basedOn w:val="Normal"/>
-    <w:uiPriority w:val="34"/>
-    <w:qFormat/>
-    <w:rsid w:val="00343FA9"/>
-    <w:pPr>
-      <w:ind w:left="720"/>
-      <w:contextualSpacing/>
-    </w:pPr>
-  </w:style>
-  <w:style w:type="character" w:styleId="Hyperlink">
-    <w:name w:val="Hyperlink"/>
-    <w:basedOn w:val="DefaultParagraphFont"/>
-    <w:uiPriority w:val="99"/>
-    <w:semiHidden/>
-    <w:unhideWhenUsed/>
-    <w:rsid w:val="00AC437C"/>
-    <w:rPr>
-      <w:color w:val="0000FF"/>
-      <w:u w:val="single"/>
-    </w:rPr>
-  </w:style>
-</w:styles>
-</file>
-
-<file path=word/stylesWithEffects.xml><?xml version="1.0" encoding="utf-8"?>
-<w:styles xmlns:wpc="http://schemas.microsoft.com/office/word/2010/wordprocessingCanvas" xmlns:mo="http://schemas.microsoft.com/office/mac/office/2008/main" xmlns:mc="http://schemas.openxmlformats.org/markup-compatibility/2006" xmlns:mv="urn:schemas-microsoft-com:mac:vml" xmlns:o="urn:schemas-microsoft-com:office:office" xmlns:r="http://schemas.openxmlformats.org/officeDocument/2006/relationships" xmlns:m="http://schemas.openxmlformats.org/officeDocument/2006/math" xmlns:v="urn:schemas-microsoft-com:vml" xmlns:wp14="http://schemas.microsoft.com/office/word/2010/wordprocessingDrawing" xmlns:wp="http://schemas.openxmlformats.org/drawingml/2006/wordprocessingDrawing" xmlns:w10="urn:schemas-microsoft-com:office:word" xmlns:w="http://schemas.openxmlformats.org/wordprocessingml/2006/main" xmlns:w14="http://schemas.microsoft.com/office/word/2010/wordml" xmlns:wpg="http://schemas.microsoft.com/office/word/2010/wordprocessingGroup" xmlns:wpi="http://schemas.microsoft.com/office/word/2010/wordprocessingInk" xmlns:wne="http://schemas.microsoft.com/office/word/2006/wordml" xmlns:wps="http://schemas.microsoft.com/office/word/2010/wordprocessingShape" mc:Ignorable="w14 wp14">
+<w:styles xmlns:mc="http://schemas.openxmlformats.org/markup-compatibility/2006" xmlns:r="http://schemas.openxmlformats.org/officeDocument/2006/relationships" xmlns:w="http://schemas.openxmlformats.org/wordprocessingml/2006/main" xmlns:w14="http://schemas.microsoft.com/office/word/2010/wordml" xmlns:w15="http://schemas.microsoft.com/office/word/2012/wordml" xmlns:w16se="http://schemas.microsoft.com/office/word/2015/wordml/symex" mc:Ignorable="w14 w15 w16se">
   <w:docDefaults>
     <w:rPrDefault>
       <w:rPr>
@@ -1503,144 +1251,369 @@
     </w:rPrDefault>
     <w:pPrDefault/>
   </w:docDefaults>
-  <w:latentStyles w:defLockedState="0" w:defUIPriority="99" w:defSemiHidden="1" w:defUnhideWhenUsed="1" w:defQFormat="0" w:count="276">
-    <w:lsdException w:name="Normal" w:semiHidden="0" w:uiPriority="0" w:unhideWhenUsed="0" w:qFormat="1"/>
-    <w:lsdException w:name="heading 1" w:semiHidden="0" w:uiPriority="9" w:unhideWhenUsed="0" w:qFormat="1"/>
-    <w:lsdException w:name="heading 2" w:uiPriority="9" w:qFormat="1"/>
-    <w:lsdException w:name="heading 3" w:uiPriority="9" w:qFormat="1"/>
-    <w:lsdException w:name="heading 4" w:uiPriority="9" w:qFormat="1"/>
-    <w:lsdException w:name="heading 5" w:uiPriority="9" w:qFormat="1"/>
-    <w:lsdException w:name="heading 6" w:uiPriority="9" w:qFormat="1"/>
-    <w:lsdException w:name="heading 7" w:uiPriority="9" w:qFormat="1"/>
-    <w:lsdException w:name="heading 8" w:uiPriority="9" w:qFormat="1"/>
-    <w:lsdException w:name="heading 9" w:uiPriority="9" w:qFormat="1"/>
-    <w:lsdException w:name="toc 1" w:uiPriority="39"/>
-    <w:lsdException w:name="toc 2" w:uiPriority="39"/>
-    <w:lsdException w:name="toc 3" w:uiPriority="39"/>
-    <w:lsdException w:name="toc 4" w:uiPriority="39"/>
-    <w:lsdException w:name="toc 5" w:uiPriority="39"/>
-    <w:lsdException w:name="toc 6" w:uiPriority="39"/>
-    <w:lsdException w:name="toc 7" w:uiPriority="39"/>
-    <w:lsdException w:name="toc 8" w:uiPriority="39"/>
-    <w:lsdException w:name="toc 9" w:uiPriority="39"/>
-    <w:lsdException w:name="caption" w:uiPriority="35" w:qFormat="1"/>
-    <w:lsdException w:name="Title" w:semiHidden="0" w:uiPriority="10" w:unhideWhenUsed="0" w:qFormat="1"/>
-    <w:lsdException w:name="Default Paragraph Font" w:uiPriority="1"/>
-    <w:lsdException w:name="Subtitle" w:semiHidden="0" w:uiPriority="11" w:unhideWhenUsed="0" w:qFormat="1"/>
-    <w:lsdException w:name="Strong" w:semiHidden="0" w:uiPriority="22" w:unhideWhenUsed="0" w:qFormat="1"/>
-    <w:lsdException w:name="Emphasis" w:semiHidden="0" w:uiPriority="20" w:unhideWhenUsed="0" w:qFormat="1"/>
-    <w:lsdException w:name="Table Grid" w:semiHidden="0" w:uiPriority="59" w:unhideWhenUsed="0"/>
-    <w:lsdException w:name="Placeholder Text" w:unhideWhenUsed="0"/>
-    <w:lsdException w:name="No Spacing" w:semiHidden="0" w:uiPriority="1" w:unhideWhenUsed="0" w:qFormat="1"/>
-    <w:lsdException w:name="Light Shading" w:semiHidden="0" w:uiPriority="60" w:unhideWhenUsed="0"/>
-    <w:lsdException w:name="Light List" w:semiHidden="0" w:uiPriority="61" w:unhideWhenUsed="0"/>
-    <w:lsdException w:name="Light Grid" w:semiHidden="0" w:uiPriority="62" w:unhideWhenUsed="0"/>
-    <w:lsdException w:name="Medium Shading 1" w:semiHidden="0" w:uiPriority="63" w:unhideWhenUsed="0"/>
-    <w:lsdException w:name="Medium Shading 2" w:semiHidden="0" w:uiPriority="64" w:unhideWhenUsed="0"/>
-    <w:lsdException w:name="Medium List 1" w:semiHidden="0" w:uiPriority="65" w:unhideWhenUsed="0"/>
-    <w:lsdException w:name="Medium List 2" w:semiHidden="0" w:uiPriority="66" w:unhideWhenUsed="0"/>
-    <w:lsdException w:name="Medium Grid 1" w:semiHidden="0" w:uiPriority="67" w:unhideWhenUsed="0"/>
-    <w:lsdException w:name="Medium Grid 2" w:semiHidden="0" w:uiPriority="68" w:unhideWhenUsed="0"/>
-    <w:lsdException w:name="Medium Grid 3" w:semiHidden="0" w:uiPriority="69" w:unhideWhenUsed="0"/>
-    <w:lsdException w:name="Dark List" w:semiHidden="0" w:uiPriority="70" w:unhideWhenUsed="0"/>
-    <w:lsdException w:name="Colorful Shading" w:semiHidden="0" w:uiPriority="71" w:unhideWhenUsed="0"/>
-    <w:lsdException w:name="Colorful List" w:semiHidden="0" w:uiPriority="72" w:unhideWhenUsed="0"/>
-    <w:lsdException w:name="Colorful Grid" w:semiHidden="0" w:uiPriority="73" w:unhideWhenUsed="0"/>
-    <w:lsdException w:name="Light Shading Accent 1" w:semiHidden="0" w:uiPriority="60" w:unhideWhenUsed="0"/>
-    <w:lsdException w:name="Light List Accent 1" w:semiHidden="0" w:uiPriority="61" w:unhideWhenUsed="0"/>
-    <w:lsdException w:name="Light Grid Accent 1" w:semiHidden="0" w:uiPriority="62" w:unhideWhenUsed="0"/>
-    <w:lsdException w:name="Medium Shading 1 Accent 1" w:semiHidden="0" w:uiPriority="63" w:unhideWhenUsed="0"/>
-    <w:lsdException w:name="Medium Shading 2 Accent 1" w:semiHidden="0" w:uiPriority="64" w:unhideWhenUsed="0"/>
-    <w:lsdException w:name="Medium List 1 Accent 1" w:semiHidden="0" w:uiPriority="65" w:unhideWhenUsed="0"/>
-    <w:lsdException w:name="Revision" w:unhideWhenUsed="0"/>
-    <w:lsdException w:name="List Paragraph" w:semiHidden="0" w:uiPriority="34" w:unhideWhenUsed="0" w:qFormat="1"/>
-    <w:lsdException w:name="Quote" w:semiHidden="0" w:uiPriority="29" w:unhideWhenUsed="0" w:qFormat="1"/>
-    <w:lsdException w:name="Intense Quote" w:semiHidden="0" w:uiPriority="30" w:unhideWhenUsed="0" w:qFormat="1"/>
-    <w:lsdException w:name="Medium List 2 Accent 1" w:semiHidden="0" w:uiPriority="66" w:unhideWhenUsed="0"/>
-    <w:lsdException w:name="Medium Grid 1 Accent 1" w:semiHidden="0" w:uiPriority="67" w:unhideWhenUsed="0"/>
-    <w:lsdException w:name="Medium Grid 2 Accent 1" w:semiHidden="0" w:uiPriority="68" w:unhideWhenUsed="0"/>
-    <w:lsdException w:name="Medium Grid 3 Accent 1" w:semiHidden="0" w:uiPriority="69" w:unhideWhenUsed="0"/>
-    <w:lsdException w:name="Dark List Accent 1" w:semiHidden="0" w:uiPriority="70" w:unhideWhenUsed="0"/>
-    <w:lsdException w:name="Colorful Shading Accent 1" w:semiHidden="0" w:uiPriority="71" w:unhideWhenUsed="0"/>
-    <w:lsdException w:name="Colorful List Accent 1" w:semiHidden="0" w:uiPriority="72" w:unhideWhenUsed="0"/>
-    <w:lsdException w:name="Colorful Grid Accent 1" w:semiHidden="0" w:uiPriority="73" w:unhideWhenUsed="0"/>
-    <w:lsdException w:name="Light Shading Accent 2" w:semiHidden="0" w:uiPriority="60" w:unhideWhenUsed="0"/>
-    <w:lsdException w:name="Light List Accent 2" w:semiHidden="0" w:uiPriority="61" w:unhideWhenUsed="0"/>
-    <w:lsdException w:name="Light Grid Accent 2" w:semiHidden="0" w:uiPriority="62" w:unhideWhenUsed="0"/>
-    <w:lsdException w:name="Medium Shading 1 Accent 2" w:semiHidden="0" w:uiPriority="63" w:unhideWhenUsed="0"/>
-    <w:lsdException w:name="Medium Shading 2 Accent 2" w:semiHidden="0" w:uiPriority="64" w:unhideWhenUsed="0"/>
-    <w:lsdException w:name="Medium List 1 Accent 2" w:semiHidden="0" w:uiPriority="65" w:unhideWhenUsed="0"/>
-    <w:lsdException w:name="Medium List 2 Accent 2" w:semiHidden="0" w:uiPriority="66" w:unhideWhenUsed="0"/>
-    <w:lsdException w:name="Medium Grid 1 Accent 2" w:semiHidden="0" w:uiPriority="67" w:unhideWhenUsed="0"/>
-    <w:lsdException w:name="Medium Grid 2 Accent 2" w:semiHidden="0" w:uiPriority="68" w:unhideWhenUsed="0"/>
-    <w:lsdException w:name="Medium Grid 3 Accent 2" w:semiHidden="0" w:uiPriority="69" w:unhideWhenUsed="0"/>
-    <w:lsdException w:name="Dark List Accent 2" w:semiHidden="0" w:uiPriority="70" w:unhideWhenUsed="0"/>
-    <w:lsdException w:name="Colorful Shading Accent 2" w:semiHidden="0" w:uiPriority="71" w:unhideWhenUsed="0"/>
-    <w:lsdException w:name="Colorful List Accent 2" w:semiHidden="0" w:uiPriority="72" w:unhideWhenUsed="0"/>
-    <w:lsdException w:name="Colorful Grid Accent 2" w:semiHidden="0" w:uiPriority="73" w:unhideWhenUsed="0"/>
-    <w:lsdException w:name="Light Shading Accent 3" w:semiHidden="0" w:uiPriority="60" w:unhideWhenUsed="0"/>
-    <w:lsdException w:name="Light List Accent 3" w:semiHidden="0" w:uiPriority="61" w:unhideWhenUsed="0"/>
-    <w:lsdException w:name="Light Grid Accent 3" w:semiHidden="0" w:uiPriority="62" w:unhideWhenUsed="0"/>
-    <w:lsdException w:name="Medium Shading 1 Accent 3" w:semiHidden="0" w:uiPriority="63" w:unhideWhenUsed="0"/>
-    <w:lsdException w:name="Medium Shading 2 Accent 3" w:semiHidden="0" w:uiPriority="64" w:unhideWhenUsed="0"/>
-    <w:lsdException w:name="Medium List 1 Accent 3" w:semiHidden="0" w:uiPriority="65" w:unhideWhenUsed="0"/>
-    <w:lsdException w:name="Medium List 2 Accent 3" w:semiHidden="0" w:uiPriority="66" w:unhideWhenUsed="0"/>
-    <w:lsdException w:name="Medium Grid 1 Accent 3" w:semiHidden="0" w:uiPriority="67" w:unhideWhenUsed="0"/>
-    <w:lsdException w:name="Medium Grid 2 Accent 3" w:semiHidden="0" w:uiPriority="68" w:unhideWhenUsed="0"/>
-    <w:lsdException w:name="Medium Grid 3 Accent 3" w:semiHidden="0" w:uiPriority="69" w:unhideWhenUsed="0"/>
-    <w:lsdException w:name="Dark List Accent 3" w:semiHidden="0" w:uiPriority="70" w:unhideWhenUsed="0"/>
-    <w:lsdException w:name="Colorful Shading Accent 3" w:semiHidden="0" w:uiPriority="71" w:unhideWhenUsed="0"/>
-    <w:lsdException w:name="Colorful List Accent 3" w:semiHidden="0" w:uiPriority="72" w:unhideWhenUsed="0"/>
-    <w:lsdException w:name="Colorful Grid Accent 3" w:semiHidden="0" w:uiPriority="73" w:unhideWhenUsed="0"/>
-    <w:lsdException w:name="Light Shading Accent 4" w:semiHidden="0" w:uiPriority="60" w:unhideWhenUsed="0"/>
-    <w:lsdException w:name="Light List Accent 4" w:semiHidden="0" w:uiPriority="61" w:unhideWhenUsed="0"/>
-    <w:lsdException w:name="Light Grid Accent 4" w:semiHidden="0" w:uiPriority="62" w:unhideWhenUsed="0"/>
-    <w:lsdException w:name="Medium Shading 1 Accent 4" w:semiHidden="0" w:uiPriority="63" w:unhideWhenUsed="0"/>
-    <w:lsdException w:name="Medium Shading 2 Accent 4" w:semiHidden="0" w:uiPriority="64" w:unhideWhenUsed="0"/>
-    <w:lsdException w:name="Medium List 1 Accent 4" w:semiHidden="0" w:uiPriority="65" w:unhideWhenUsed="0"/>
-    <w:lsdException w:name="Medium List 2 Accent 4" w:semiHidden="0" w:uiPriority="66" w:unhideWhenUsed="0"/>
-    <w:lsdException w:name="Medium Grid 1 Accent 4" w:semiHidden="0" w:uiPriority="67" w:unhideWhenUsed="0"/>
-    <w:lsdException w:name="Medium Grid 2 Accent 4" w:semiHidden="0" w:uiPriority="68" w:unhideWhenUsed="0"/>
-    <w:lsdException w:name="Medium Grid 3 Accent 4" w:semiHidden="0" w:uiPriority="69" w:unhideWhenUsed="0"/>
-    <w:lsdException w:name="Dark List Accent 4" w:semiHidden="0" w:uiPriority="70" w:unhideWhenUsed="0"/>
-    <w:lsdException w:name="Colorful Shading Accent 4" w:semiHidden="0" w:uiPriority="71" w:unhideWhenUsed="0"/>
-    <w:lsdException w:name="Colorful List Accent 4" w:semiHidden="0" w:uiPriority="72" w:unhideWhenUsed="0"/>
-    <w:lsdException w:name="Colorful Grid Accent 4" w:semiHidden="0" w:uiPriority="73" w:unhideWhenUsed="0"/>
-    <w:lsdException w:name="Light Shading Accent 5" w:semiHidden="0" w:uiPriority="60" w:unhideWhenUsed="0"/>
-    <w:lsdException w:name="Light List Accent 5" w:semiHidden="0" w:uiPriority="61" w:unhideWhenUsed="0"/>
-    <w:lsdException w:name="Light Grid Accent 5" w:semiHidden="0" w:uiPriority="62" w:unhideWhenUsed="0"/>
-    <w:lsdException w:name="Medium Shading 1 Accent 5" w:semiHidden="0" w:uiPriority="63" w:unhideWhenUsed="0"/>
-    <w:lsdException w:name="Medium Shading 2 Accent 5" w:semiHidden="0" w:uiPriority="64" w:unhideWhenUsed="0"/>
-    <w:lsdException w:name="Medium List 1 Accent 5" w:semiHidden="0" w:uiPriority="65" w:unhideWhenUsed="0"/>
-    <w:lsdException w:name="Medium List 2 Accent 5" w:semiHidden="0" w:uiPriority="66" w:unhideWhenUsed="0"/>
-    <w:lsdException w:name="Medium Grid 1 Accent 5" w:semiHidden="0" w:uiPriority="67" w:unhideWhenUsed="0"/>
-    <w:lsdException w:name="Medium Grid 2 Accent 5" w:semiHidden="0" w:uiPriority="68" w:unhideWhenUsed="0"/>
-    <w:lsdException w:name="Medium Grid 3 Accent 5" w:semiHidden="0" w:uiPriority="69" w:unhideWhenUsed="0"/>
-    <w:lsdException w:name="Dark List Accent 5" w:semiHidden="0" w:uiPriority="70" w:unhideWhenUsed="0"/>
-    <w:lsdException w:name="Colorful Shading Accent 5" w:semiHidden="0" w:uiPriority="71" w:unhideWhenUsed="0"/>
-    <w:lsdException w:name="Colorful List Accent 5" w:semiHidden="0" w:uiPriority="72" w:unhideWhenUsed="0"/>
-    <w:lsdException w:name="Colorful Grid Accent 5" w:semiHidden="0" w:uiPriority="73" w:unhideWhenUsed="0"/>
-    <w:lsdException w:name="Light Shading Accent 6" w:semiHidden="0" w:uiPriority="60" w:unhideWhenUsed="0"/>
-    <w:lsdException w:name="Light List Accent 6" w:semiHidden="0" w:uiPriority="61" w:unhideWhenUsed="0"/>
-    <w:lsdException w:name="Light Grid Accent 6" w:semiHidden="0" w:uiPriority="62" w:unhideWhenUsed="0"/>
-    <w:lsdException w:name="Medium Shading 1 Accent 6" w:semiHidden="0" w:uiPriority="63" w:unhideWhenUsed="0"/>
-    <w:lsdException w:name="Medium Shading 2 Accent 6" w:semiHidden="0" w:uiPriority="64" w:unhideWhenUsed="0"/>
-    <w:lsdException w:name="Medium List 1 Accent 6" w:semiHidden="0" w:uiPriority="65" w:unhideWhenUsed="0"/>
-    <w:lsdException w:name="Medium List 2 Accent 6" w:semiHidden="0" w:uiPriority="66" w:unhideWhenUsed="0"/>
-    <w:lsdException w:name="Medium Grid 1 Accent 6" w:semiHidden="0" w:uiPriority="67" w:unhideWhenUsed="0"/>
-    <w:lsdException w:name="Medium Grid 2 Accent 6" w:semiHidden="0" w:uiPriority="68" w:unhideWhenUsed="0"/>
-    <w:lsdException w:name="Medium Grid 3 Accent 6" w:semiHidden="0" w:uiPriority="69" w:unhideWhenUsed="0"/>
-    <w:lsdException w:name="Dark List Accent 6" w:semiHidden="0" w:uiPriority="70" w:unhideWhenUsed="0"/>
-    <w:lsdException w:name="Colorful Shading Accent 6" w:semiHidden="0" w:uiPriority="71" w:unhideWhenUsed="0"/>
-    <w:lsdException w:name="Colorful List Accent 6" w:semiHidden="0" w:uiPriority="72" w:unhideWhenUsed="0"/>
-    <w:lsdException w:name="Colorful Grid Accent 6" w:semiHidden="0" w:uiPriority="73" w:unhideWhenUsed="0"/>
-    <w:lsdException w:name="Subtle Emphasis" w:semiHidden="0" w:uiPriority="19" w:unhideWhenUsed="0" w:qFormat="1"/>
-    <w:lsdException w:name="Intense Emphasis" w:semiHidden="0" w:uiPriority="21" w:unhideWhenUsed="0" w:qFormat="1"/>
-    <w:lsdException w:name="Subtle Reference" w:semiHidden="0" w:uiPriority="31" w:unhideWhenUsed="0" w:qFormat="1"/>
-    <w:lsdException w:name="Intense Reference" w:semiHidden="0" w:uiPriority="32" w:unhideWhenUsed="0" w:qFormat="1"/>
-    <w:lsdException w:name="Book Title" w:semiHidden="0" w:uiPriority="33" w:unhideWhenUsed="0" w:qFormat="1"/>
-    <w:lsdException w:name="Bibliography" w:uiPriority="37"/>
-    <w:lsdException w:name="TOC Heading" w:uiPriority="39" w:qFormat="1"/>
+  <w:latentStyles w:defLockedState="0" w:defUIPriority="99" w:defSemiHidden="0" w:defUnhideWhenUsed="0" w:defQFormat="0" w:count="371">
+    <w:lsdException w:name="Normal" w:uiPriority="0" w:qFormat="1"/>
+    <w:lsdException w:name="heading 1" w:uiPriority="9" w:qFormat="1"/>
+    <w:lsdException w:name="heading 2" w:semiHidden="1" w:uiPriority="9" w:unhideWhenUsed="1" w:qFormat="1"/>
+    <w:lsdException w:name="heading 3" w:semiHidden="1" w:uiPriority="9" w:unhideWhenUsed="1" w:qFormat="1"/>
+    <w:lsdException w:name="heading 4" w:semiHidden="1" w:uiPriority="9" w:unhideWhenUsed="1" w:qFormat="1"/>
+    <w:lsdException w:name="heading 5" w:semiHidden="1" w:uiPriority="9" w:unhideWhenUsed="1" w:qFormat="1"/>
+    <w:lsdException w:name="heading 6" w:semiHidden="1" w:uiPriority="9" w:unhideWhenUsed="1" w:qFormat="1"/>
+    <w:lsdException w:name="heading 7" w:semiHidden="1" w:uiPriority="9" w:unhideWhenUsed="1" w:qFormat="1"/>
+    <w:lsdException w:name="heading 8" w:semiHidden="1" w:uiPriority="9" w:unhideWhenUsed="1" w:qFormat="1"/>
+    <w:lsdException w:name="heading 9" w:semiHidden="1" w:uiPriority="9" w:unhideWhenUsed="1" w:qFormat="1"/>
+    <w:lsdException w:name="index 1" w:semiHidden="1" w:unhideWhenUsed="1"/>
+    <w:lsdException w:name="index 2" w:semiHidden="1" w:unhideWhenUsed="1"/>
+    <w:lsdException w:name="index 3" w:semiHidden="1" w:unhideWhenUsed="1"/>
+    <w:lsdException w:name="index 4" w:semiHidden="1" w:unhideWhenUsed="1"/>
+    <w:lsdException w:name="index 5" w:semiHidden="1" w:unhideWhenUsed="1"/>
+    <w:lsdException w:name="index 6" w:semiHidden="1" w:unhideWhenUsed="1"/>
+    <w:lsdException w:name="index 7" w:semiHidden="1" w:unhideWhenUsed="1"/>
+    <w:lsdException w:name="index 8" w:semiHidden="1" w:unhideWhenUsed="1"/>
+    <w:lsdException w:name="index 9" w:semiHidden="1" w:unhideWhenUsed="1"/>
+    <w:lsdException w:name="toc 1" w:semiHidden="1" w:uiPriority="39" w:unhideWhenUsed="1"/>
+    <w:lsdException w:name="toc 2" w:semiHidden="1" w:uiPriority="39" w:unhideWhenUsed="1"/>
+    <w:lsdException w:name="toc 3" w:semiHidden="1" w:uiPriority="39" w:unhideWhenUsed="1"/>
+    <w:lsdException w:name="toc 4" w:semiHidden="1" w:uiPriority="39" w:unhideWhenUsed="1"/>
+    <w:lsdException w:name="toc 5" w:semiHidden="1" w:uiPriority="39" w:unhideWhenUsed="1"/>
+    <w:lsdException w:name="toc 6" w:semiHidden="1" w:uiPriority="39" w:unhideWhenUsed="1"/>
+    <w:lsdException w:name="toc 7" w:semiHidden="1" w:uiPriority="39" w:unhideWhenUsed="1"/>
+    <w:lsdException w:name="toc 8" w:semiHidden="1" w:uiPriority="39" w:unhideWhenUsed="1"/>
+    <w:lsdException w:name="toc 9" w:semiHidden="1" w:uiPriority="39" w:unhideWhenUsed="1"/>
+    <w:lsdException w:name="Normal Indent" w:semiHidden="1" w:unhideWhenUsed="1"/>
+    <w:lsdException w:name="footnote text" w:semiHidden="1" w:unhideWhenUsed="1"/>
+    <w:lsdException w:name="annotation text" w:semiHidden="1" w:unhideWhenUsed="1"/>
+    <w:lsdException w:name="header" w:semiHidden="1" w:unhideWhenUsed="1"/>
+    <w:lsdException w:name="footer" w:semiHidden="1" w:unhideWhenUsed="1"/>
+    <w:lsdException w:name="index heading" w:semiHidden="1" w:unhideWhenUsed="1"/>
+    <w:lsdException w:name="caption" w:semiHidden="1" w:uiPriority="35" w:unhideWhenUsed="1" w:qFormat="1"/>
+    <w:lsdException w:name="table of figures" w:semiHidden="1" w:unhideWhenUsed="1"/>
+    <w:lsdException w:name="envelope address" w:semiHidden="1" w:unhideWhenUsed="1"/>
+    <w:lsdException w:name="envelope return" w:semiHidden="1" w:unhideWhenUsed="1"/>
+    <w:lsdException w:name="footnote reference" w:semiHidden="1" w:unhideWhenUsed="1"/>
+    <w:lsdException w:name="annotation reference" w:semiHidden="1" w:unhideWhenUsed="1"/>
+    <w:lsdException w:name="line number" w:semiHidden="1" w:unhideWhenUsed="1"/>
+    <w:lsdException w:name="page number" w:semiHidden="1" w:unhideWhenUsed="1"/>
+    <w:lsdException w:name="endnote reference" w:semiHidden="1" w:unhideWhenUsed="1"/>
+    <w:lsdException w:name="endnote text" w:semiHidden="1" w:unhideWhenUsed="1"/>
+    <w:lsdException w:name="table of authorities" w:semiHidden="1" w:unhideWhenUsed="1"/>
+    <w:lsdException w:name="macro" w:semiHidden="1" w:unhideWhenUsed="1"/>
+    <w:lsdException w:name="toa heading" w:semiHidden="1" w:unhideWhenUsed="1"/>
+    <w:lsdException w:name="List" w:semiHidden="1" w:unhideWhenUsed="1"/>
+    <w:lsdException w:name="List Bullet" w:semiHidden="1" w:unhideWhenUsed="1"/>
+    <w:lsdException w:name="List Number" w:semiHidden="1" w:unhideWhenUsed="1"/>
+    <w:lsdException w:name="List 2" w:semiHidden="1" w:unhideWhenUsed="1"/>
+    <w:lsdException w:name="List 3" w:semiHidden="1" w:unhideWhenUsed="1"/>
+    <w:lsdException w:name="List 4" w:semiHidden="1" w:unhideWhenUsed="1"/>
+    <w:lsdException w:name="List 5" w:semiHidden="1" w:unhideWhenUsed="1"/>
+    <w:lsdException w:name="List Bullet 2" w:semiHidden="1" w:unhideWhenUsed="1"/>
+    <w:lsdException w:name="List Bullet 3" w:semiHidden="1" w:unhideWhenUsed="1"/>
+    <w:lsdException w:name="List Bullet 4" w:semiHidden="1" w:unhideWhenUsed="1"/>
+    <w:lsdException w:name="List Bullet 5" w:semiHidden="1" w:unhideWhenUsed="1"/>
+    <w:lsdException w:name="List Number 2" w:semiHidden="1" w:unhideWhenUsed="1"/>
+    <w:lsdException w:name="List Number 3" w:semiHidden="1" w:unhideWhenUsed="1"/>
+    <w:lsdException w:name="List Number 4" w:semiHidden="1" w:unhideWhenUsed="1"/>
+    <w:lsdException w:name="List Number 5" w:semiHidden="1" w:unhideWhenUsed="1"/>
+    <w:lsdException w:name="Title" w:uiPriority="10" w:qFormat="1"/>
+    <w:lsdException w:name="Closing" w:semiHidden="1" w:unhideWhenUsed="1"/>
+    <w:lsdException w:name="Signature" w:semiHidden="1" w:unhideWhenUsed="1"/>
+    <w:lsdException w:name="Default Paragraph Font" w:semiHidden="1" w:uiPriority="1" w:unhideWhenUsed="1"/>
+    <w:lsdException w:name="Body Text" w:semiHidden="1" w:unhideWhenUsed="1"/>
+    <w:lsdException w:name="Body Text Indent" w:semiHidden="1" w:unhideWhenUsed="1"/>
+    <w:lsdException w:name="List Continue" w:semiHidden="1" w:unhideWhenUsed="1"/>
+    <w:lsdException w:name="List Continue 2" w:semiHidden="1" w:unhideWhenUsed="1"/>
+    <w:lsdException w:name="List Continue 3" w:semiHidden="1" w:unhideWhenUsed="1"/>
+    <w:lsdException w:name="List Continue 4" w:semiHidden="1" w:unhideWhenUsed="1"/>
+    <w:lsdException w:name="List Continue 5" w:semiHidden="1" w:unhideWhenUsed="1"/>
+    <w:lsdException w:name="Message Header" w:semiHidden="1" w:unhideWhenUsed="1"/>
+    <w:lsdException w:name="Subtitle" w:uiPriority="11" w:qFormat="1"/>
+    <w:lsdException w:name="Salutation" w:semiHidden="1" w:unhideWhenUsed="1"/>
+    <w:lsdException w:name="Date" w:semiHidden="1" w:unhideWhenUsed="1"/>
+    <w:lsdException w:name="Body Text First Indent" w:semiHidden="1" w:unhideWhenUsed="1"/>
+    <w:lsdException w:name="Body Text First Indent 2" w:semiHidden="1" w:unhideWhenUsed="1"/>
+    <w:lsdException w:name="Note Heading" w:semiHidden="1" w:unhideWhenUsed="1"/>
+    <w:lsdException w:name="Body Text 2" w:semiHidden="1" w:unhideWhenUsed="1"/>
+    <w:lsdException w:name="Body Text 3" w:semiHidden="1" w:unhideWhenUsed="1"/>
+    <w:lsdException w:name="Body Text Indent 2" w:semiHidden="1" w:unhideWhenUsed="1"/>
+    <w:lsdException w:name="Body Text Indent 3" w:semiHidden="1" w:unhideWhenUsed="1"/>
+    <w:lsdException w:name="Block Text" w:semiHidden="1" w:unhideWhenUsed="1"/>
+    <w:lsdException w:name="Hyperlink" w:semiHidden="1" w:unhideWhenUsed="1"/>
+    <w:lsdException w:name="FollowedHyperlink" w:semiHidden="1" w:unhideWhenUsed="1"/>
+    <w:lsdException w:name="Strong" w:uiPriority="22" w:qFormat="1"/>
+    <w:lsdException w:name="Emphasis" w:uiPriority="20" w:qFormat="1"/>
+    <w:lsdException w:name="Document Map" w:semiHidden="1" w:unhideWhenUsed="1"/>
+    <w:lsdException w:name="Plain Text" w:semiHidden="1" w:unhideWhenUsed="1"/>
+    <w:lsdException w:name="E-mail Signature" w:semiHidden="1" w:unhideWhenUsed="1"/>
+    <w:lsdException w:name="HTML Top of Form" w:semiHidden="1" w:unhideWhenUsed="1"/>
+    <w:lsdException w:name="HTML Bottom of Form" w:semiHidden="1" w:unhideWhenUsed="1"/>
+    <w:lsdException w:name="Normal (Web)" w:semiHidden="1" w:unhideWhenUsed="1"/>
+    <w:lsdException w:name="HTML Acronym" w:semiHidden="1" w:unhideWhenUsed="1"/>
+    <w:lsdException w:name="HTML Address" w:semiHidden="1" w:unhideWhenUsed="1"/>
+    <w:lsdException w:name="HTML Cite" w:semiHidden="1" w:unhideWhenUsed="1"/>
+    <w:lsdException w:name="HTML Code" w:semiHidden="1" w:unhideWhenUsed="1"/>
+    <w:lsdException w:name="HTML Definition" w:semiHidden="1" w:unhideWhenUsed="1"/>
+    <w:lsdException w:name="HTML Keyboard" w:semiHidden="1" w:unhideWhenUsed="1"/>
+    <w:lsdException w:name="HTML Preformatted" w:semiHidden="1" w:unhideWhenUsed="1"/>
+    <w:lsdException w:name="HTML Sample" w:semiHidden="1" w:unhideWhenUsed="1"/>
+    <w:lsdException w:name="HTML Typewriter" w:semiHidden="1" w:unhideWhenUsed="1"/>
+    <w:lsdException w:name="HTML Variable" w:semiHidden="1" w:unhideWhenUsed="1"/>
+    <w:lsdException w:name="Normal Table" w:semiHidden="1" w:unhideWhenUsed="1"/>
+    <w:lsdException w:name="annotation subject" w:semiHidden="1" w:unhideWhenUsed="1"/>
+    <w:lsdException w:name="No List" w:semiHidden="1" w:unhideWhenUsed="1"/>
+    <w:lsdException w:name="Outline List 1" w:semiHidden="1" w:unhideWhenUsed="1"/>
+    <w:lsdException w:name="Outline List 2" w:semiHidden="1" w:unhideWhenUsed="1"/>
+    <w:lsdException w:name="Outline List 3" w:semiHidden="1" w:unhideWhenUsed="1"/>
+    <w:lsdException w:name="Table Simple 1" w:semiHidden="1" w:unhideWhenUsed="1"/>
+    <w:lsdException w:name="Table Simple 2" w:semiHidden="1" w:unhideWhenUsed="1"/>
+    <w:lsdException w:name="Table Simple 3" w:semiHidden="1" w:unhideWhenUsed="1"/>
+    <w:lsdException w:name="Table Classic 1" w:semiHidden="1" w:unhideWhenUsed="1"/>
+    <w:lsdException w:name="Table Classic 2" w:semiHidden="1" w:unhideWhenUsed="1"/>
+    <w:lsdException w:name="Table Classic 3" w:semiHidden="1" w:unhideWhenUsed="1"/>
+    <w:lsdException w:name="Table Classic 4" w:semiHidden="1" w:unhideWhenUsed="1"/>
+    <w:lsdException w:name="Table Colorful 1" w:semiHidden="1" w:unhideWhenUsed="1"/>
+    <w:lsdException w:name="Table Colorful 2" w:semiHidden="1" w:unhideWhenUsed="1"/>
+    <w:lsdException w:name="Table Colorful 3" w:semiHidden="1" w:unhideWhenUsed="1"/>
+    <w:lsdException w:name="Table Columns 1" w:semiHidden="1" w:unhideWhenUsed="1"/>
+    <w:lsdException w:name="Table Columns 2" w:semiHidden="1" w:unhideWhenUsed="1"/>
+    <w:lsdException w:name="Table Columns 3" w:semiHidden="1" w:unhideWhenUsed="1"/>
+    <w:lsdException w:name="Table Columns 4" w:semiHidden="1" w:unhideWhenUsed="1"/>
+    <w:lsdException w:name="Table Columns 5" w:semiHidden="1" w:unhideWhenUsed="1"/>
+    <w:lsdException w:name="Table Grid 1" w:semiHidden="1" w:unhideWhenUsed="1"/>
+    <w:lsdException w:name="Table Grid 2" w:semiHidden="1" w:unhideWhenUsed="1"/>
+    <w:lsdException w:name="Table Grid 3" w:semiHidden="1" w:unhideWhenUsed="1"/>
+    <w:lsdException w:name="Table Grid 4" w:semiHidden="1" w:unhideWhenUsed="1"/>
+    <w:lsdException w:name="Table Grid 5" w:semiHidden="1" w:unhideWhenUsed="1"/>
+    <w:lsdException w:name="Table Grid 6" w:semiHidden="1" w:unhideWhenUsed="1"/>
+    <w:lsdException w:name="Table Grid 7" w:semiHidden="1" w:unhideWhenUsed="1"/>
+    <w:lsdException w:name="Table Grid 8" w:semiHidden="1" w:unhideWhenUsed="1"/>
+    <w:lsdException w:name="Table List 1" w:semiHidden="1" w:unhideWhenUsed="1"/>
+    <w:lsdException w:name="Table List 2" w:semiHidden="1" w:unhideWhenUsed="1"/>
+    <w:lsdException w:name="Table List 3" w:semiHidden="1" w:unhideWhenUsed="1"/>
+    <w:lsdException w:name="Table List 4" w:semiHidden="1" w:unhideWhenUsed="1"/>
+    <w:lsdException w:name="Table List 5" w:semiHidden="1" w:unhideWhenUsed="1"/>
+    <w:lsdException w:name="Table List 6" w:semiHidden="1" w:unhideWhenUsed="1"/>
+    <w:lsdException w:name="Table List 7" w:semiHidden="1" w:unhideWhenUsed="1"/>
+    <w:lsdException w:name="Table List 8" w:semiHidden="1" w:unhideWhenUsed="1"/>
+    <w:lsdException w:name="Table 3D effects 1" w:semiHidden="1" w:unhideWhenUsed="1"/>
+    <w:lsdException w:name="Table 3D effects 2" w:semiHidden="1" w:unhideWhenUsed="1"/>
+    <w:lsdException w:name="Table 3D effects 3" w:semiHidden="1" w:unhideWhenUsed="1"/>
+    <w:lsdException w:name="Table Contemporary" w:semiHidden="1" w:unhideWhenUsed="1"/>
+    <w:lsdException w:name="Table Elegant" w:semiHidden="1" w:unhideWhenUsed="1"/>
+    <w:lsdException w:name="Table Professional" w:semiHidden="1" w:unhideWhenUsed="1"/>
+    <w:lsdException w:name="Table Subtle 1" w:semiHidden="1" w:unhideWhenUsed="1"/>
+    <w:lsdException w:name="Table Subtle 2" w:semiHidden="1" w:unhideWhenUsed="1"/>
+    <w:lsdException w:name="Table Web 1" w:semiHidden="1" w:unhideWhenUsed="1"/>
+    <w:lsdException w:name="Table Web 2" w:semiHidden="1" w:unhideWhenUsed="1"/>
+    <w:lsdException w:name="Table Web 3" w:semiHidden="1" w:unhideWhenUsed="1"/>
+    <w:lsdException w:name="Balloon Text" w:semiHidden="1" w:unhideWhenUsed="1"/>
+    <w:lsdException w:name="Table Grid" w:uiPriority="59"/>
+    <w:lsdException w:name="Table Theme" w:semiHidden="1" w:unhideWhenUsed="1"/>
+    <w:lsdException w:name="Placeholder Text" w:semiHidden="1"/>
+    <w:lsdException w:name="No Spacing" w:uiPriority="1" w:qFormat="1"/>
+    <w:lsdException w:name="Light Shading" w:uiPriority="60"/>
+    <w:lsdException w:name="Light List" w:uiPriority="61"/>
+    <w:lsdException w:name="Light Grid" w:uiPriority="62"/>
+    <w:lsdException w:name="Medium Shading 1" w:uiPriority="63"/>
+    <w:lsdException w:name="Medium Shading 2" w:uiPriority="64"/>
+    <w:lsdException w:name="Medium List 1" w:uiPriority="65"/>
+    <w:lsdException w:name="Medium List 2" w:uiPriority="66"/>
+    <w:lsdException w:name="Medium Grid 1" w:uiPriority="67"/>
+    <w:lsdException w:name="Medium Grid 2" w:uiPriority="68"/>
+    <w:lsdException w:name="Medium Grid 3" w:uiPriority="69"/>
+    <w:lsdException w:name="Dark List" w:uiPriority="70"/>
+    <w:lsdException w:name="Colorful Shading" w:uiPriority="71"/>
+    <w:lsdException w:name="Colorful List" w:uiPriority="72"/>
+    <w:lsdException w:name="Colorful Grid" w:uiPriority="73"/>
+    <w:lsdException w:name="Light Shading Accent 1" w:uiPriority="60"/>
+    <w:lsdException w:name="Light List Accent 1" w:uiPriority="61"/>
+    <w:lsdException w:name="Light Grid Accent 1" w:uiPriority="62"/>
+    <w:lsdException w:name="Medium Shading 1 Accent 1" w:uiPriority="63"/>
+    <w:lsdException w:name="Medium Shading 2 Accent 1" w:uiPriority="64"/>
+    <w:lsdException w:name="Medium List 1 Accent 1" w:uiPriority="65"/>
+    <w:lsdException w:name="Revision" w:semiHidden="1"/>
+    <w:lsdException w:name="List Paragraph" w:uiPriority="34" w:qFormat="1"/>
+    <w:lsdException w:name="Quote" w:uiPriority="29" w:qFormat="1"/>
+    <w:lsdException w:name="Intense Quote" w:uiPriority="30" w:qFormat="1"/>
+    <w:lsdException w:name="Medium List 2 Accent 1" w:uiPriority="66"/>
+    <w:lsdException w:name="Medium Grid 1 Accent 1" w:uiPriority="67"/>
+    <w:lsdException w:name="Medium Grid 2 Accent 1" w:uiPriority="68"/>
+    <w:lsdException w:name="Medium Grid 3 Accent 1" w:uiPriority="69"/>
+    <w:lsdException w:name="Dark List Accent 1" w:uiPriority="70"/>
+    <w:lsdException w:name="Colorful Shading Accent 1" w:uiPriority="71"/>
+    <w:lsdException w:name="Colorful List Accent 1" w:uiPriority="72"/>
+    <w:lsdException w:name="Colorful Grid Accent 1" w:uiPriority="73"/>
+    <w:lsdException w:name="Light Shading Accent 2" w:uiPriority="60"/>
+    <w:lsdException w:name="Light List Accent 2" w:uiPriority="61"/>
+    <w:lsdException w:name="Light Grid Accent 2" w:uiPriority="62"/>
+    <w:lsdException w:name="Medium Shading 1 Accent 2" w:uiPriority="63"/>
+    <w:lsdException w:name="Medium Shading 2 Accent 2" w:uiPriority="64"/>
+    <w:lsdException w:name="Medium List 1 Accent 2" w:uiPriority="65"/>
+    <w:lsdException w:name="Medium List 2 Accent 2" w:uiPriority="66"/>
+    <w:lsdException w:name="Medium Grid 1 Accent 2" w:uiPriority="67"/>
+    <w:lsdException w:name="Medium Grid 2 Accent 2" w:uiPriority="68"/>
+    <w:lsdException w:name="Medium Grid 3 Accent 2" w:uiPriority="69"/>
+    <w:lsdException w:name="Dark List Accent 2" w:uiPriority="70"/>
+    <w:lsdException w:name="Colorful Shading Accent 2" w:uiPriority="71"/>
+    <w:lsdException w:name="Colorful List Accent 2" w:uiPriority="72"/>
+    <w:lsdException w:name="Colorful Grid Accent 2" w:uiPriority="73"/>
+    <w:lsdException w:name="Light Shading Accent 3" w:uiPriority="60"/>
+    <w:lsdException w:name="Light List Accent 3" w:uiPriority="61"/>
+    <w:lsdException w:name="Light Grid Accent 3" w:uiPriority="62"/>
+    <w:lsdException w:name="Medium Shading 1 Accent 3" w:uiPriority="63"/>
+    <w:lsdException w:name="Medium Shading 2 Accent 3" w:uiPriority="64"/>
+    <w:lsdException w:name="Medium List 1 Accent 3" w:uiPriority="65"/>
+    <w:lsdException w:name="Medium List 2 Accent 3" w:uiPriority="66"/>
+    <w:lsdException w:name="Medium Grid 1 Accent 3" w:uiPriority="67"/>
+    <w:lsdException w:name="Medium Grid 2 Accent 3" w:uiPriority="68"/>
+    <w:lsdException w:name="Medium Grid 3 Accent 3" w:uiPriority="69"/>
+    <w:lsdException w:name="Dark List Accent 3" w:uiPriority="70"/>
+    <w:lsdException w:name="Colorful Shading Accent 3" w:uiPriority="71"/>
+    <w:lsdException w:name="Colorful List Accent 3" w:uiPriority="72"/>
+    <w:lsdException w:name="Colorful Grid Accent 3" w:uiPriority="73"/>
+    <w:lsdException w:name="Light Shading Accent 4" w:uiPriority="60"/>
+    <w:lsdException w:name="Light List Accent 4" w:uiPriority="61"/>
+    <w:lsdException w:name="Light Grid Accent 4" w:uiPriority="62"/>
+    <w:lsdException w:name="Medium Shading 1 Accent 4" w:uiPriority="63"/>
+    <w:lsdException w:name="Medium Shading 2 Accent 4" w:uiPriority="64"/>
+    <w:lsdException w:name="Medium List 1 Accent 4" w:uiPriority="65"/>
+    <w:lsdException w:name="Medium List 2 Accent 4" w:uiPriority="66"/>
+    <w:lsdException w:name="Medium Grid 1 Accent 4" w:uiPriority="67"/>
+    <w:lsdException w:name="Medium Grid 2 Accent 4" w:uiPriority="68"/>
+    <w:lsdException w:name="Medium Grid 3 Accent 4" w:uiPriority="69"/>
+    <w:lsdException w:name="Dark List Accent 4" w:uiPriority="70"/>
+    <w:lsdException w:name="Colorful Shading Accent 4" w:uiPriority="71"/>
+    <w:lsdException w:name="Colorful List Accent 4" w:uiPriority="72"/>
+    <w:lsdException w:name="Colorful Grid Accent 4" w:uiPriority="73"/>
+    <w:lsdException w:name="Light Shading Accent 5" w:uiPriority="60"/>
+    <w:lsdException w:name="Light List Accent 5" w:uiPriority="61"/>
+    <w:lsdException w:name="Light Grid Accent 5" w:uiPriority="62"/>
+    <w:lsdException w:name="Medium Shading 1 Accent 5" w:uiPriority="63"/>
+    <w:lsdException w:name="Medium Shading 2 Accent 5" w:uiPriority="64"/>
+    <w:lsdException w:name="Medium List 1 Accent 5" w:uiPriority="65"/>
+    <w:lsdException w:name="Medium List 2 Accent 5" w:uiPriority="66"/>
+    <w:lsdException w:name="Medium Grid 1 Accent 5" w:uiPriority="67"/>
+    <w:lsdException w:name="Medium Grid 2 Accent 5" w:uiPriority="68"/>
+    <w:lsdException w:name="Medium Grid 3 Accent 5" w:uiPriority="69"/>
+    <w:lsdException w:name="Dark List Accent 5" w:uiPriority="70"/>
+    <w:lsdException w:name="Colorful Shading Accent 5" w:uiPriority="71"/>
+    <w:lsdException w:name="Colorful List Accent 5" w:uiPriority="72"/>
+    <w:lsdException w:name="Colorful Grid Accent 5" w:uiPriority="73"/>
+    <w:lsdException w:name="Light Shading Accent 6" w:uiPriority="60"/>
+    <w:lsdException w:name="Light List Accent 6" w:uiPriority="61"/>
+    <w:lsdException w:name="Light Grid Accent 6" w:uiPriority="62"/>
+    <w:lsdException w:name="Medium Shading 1 Accent 6" w:uiPriority="63"/>
+    <w:lsdException w:name="Medium Shading 2 Accent 6" w:uiPriority="64"/>
+    <w:lsdException w:name="Medium List 1 Accent 6" w:uiPriority="65"/>
+    <w:lsdException w:name="Medium List 2 Accent 6" w:uiPriority="66"/>
+    <w:lsdException w:name="Medium Grid 1 Accent 6" w:uiPriority="67"/>
+    <w:lsdException w:name="Medium Grid 2 Accent 6" w:uiPriority="68"/>
+    <w:lsdException w:name="Medium Grid 3 Accent 6" w:uiPriority="69"/>
+    <w:lsdException w:name="Dark List Accent 6" w:uiPriority="70"/>
+    <w:lsdException w:name="Colorful Shading Accent 6" w:uiPriority="71"/>
+    <w:lsdException w:name="Colorful List Accent 6" w:uiPriority="72"/>
+    <w:lsdException w:name="Colorful Grid Accent 6" w:uiPriority="73"/>
+    <w:lsdException w:name="Subtle Emphasis" w:uiPriority="19" w:qFormat="1"/>
+    <w:lsdException w:name="Intense Emphasis" w:uiPriority="21" w:qFormat="1"/>
+    <w:lsdException w:name="Subtle Reference" w:uiPriority="31" w:qFormat="1"/>
+    <w:lsdException w:name="Intense Reference" w:uiPriority="32" w:qFormat="1"/>
+    <w:lsdException w:name="Book Title" w:uiPriority="33" w:qFormat="1"/>
+    <w:lsdException w:name="Bibliography" w:semiHidden="1" w:uiPriority="37" w:unhideWhenUsed="1"/>
+    <w:lsdException w:name="TOC Heading" w:semiHidden="1" w:uiPriority="39" w:unhideWhenUsed="1" w:qFormat="1"/>
+    <w:lsdException w:name="Grid Table 4" w:uiPriority="49"/>
+    <w:lsdException w:name="Grid Table 5 Dark" w:uiPriority="50"/>
+    <w:lsdException w:name="Grid Table 6 Colorful" w:uiPriority="51"/>
+    <w:lsdException w:name="Grid Table 7 Colorful" w:uiPriority="52"/>
+    <w:lsdException w:name="Grid Table 1 Light Accent 1" w:uiPriority="46"/>
+    <w:lsdException w:name="Grid Table 2 Accent 1" w:uiPriority="47"/>
+    <w:lsdException w:name="Grid Table 3 Accent 1" w:uiPriority="48"/>
+    <w:lsdException w:name="Grid Table 4 Accent 1" w:uiPriority="49"/>
+    <w:lsdException w:name="Grid Table 5 Dark Accent 1" w:uiPriority="50"/>
+    <w:lsdException w:name="Grid Table 6 Colorful Accent 1" w:uiPriority="51"/>
+    <w:lsdException w:name="Grid Table 7 Colorful Accent 1" w:uiPriority="52"/>
+    <w:lsdException w:name="Grid Table 1 Light Accent 2" w:uiPriority="46"/>
+    <w:lsdException w:name="Grid Table 2 Accent 2" w:uiPriority="47"/>
+    <w:lsdException w:name="Grid Table 3 Accent 2" w:uiPriority="48"/>
+    <w:lsdException w:name="Grid Table 4 Accent 2" w:uiPriority="49"/>
+    <w:lsdException w:name="Grid Table 5 Dark Accent 2" w:uiPriority="50"/>
+    <w:lsdException w:name="Grid Table 6 Colorful Accent 2" w:uiPriority="51"/>
+    <w:lsdException w:name="Grid Table 7 Colorful Accent 2" w:uiPriority="52"/>
+    <w:lsdException w:name="Grid Table 1 Light Accent 3" w:uiPriority="46"/>
+    <w:lsdException w:name="Grid Table 2 Accent 3" w:uiPriority="47"/>
+    <w:lsdException w:name="Grid Table 3 Accent 3" w:uiPriority="48"/>
+    <w:lsdException w:name="Grid Table 4 Accent 3" w:uiPriority="49"/>
+    <w:lsdException w:name="Grid Table 5 Dark Accent 3" w:uiPriority="50"/>
+    <w:lsdException w:name="Grid Table 6 Colorful Accent 3" w:uiPriority="51"/>
+    <w:lsdException w:name="Grid Table 7 Colorful Accent 3" w:uiPriority="52"/>
+    <w:lsdException w:name="Grid Table 1 Light Accent 4" w:uiPriority="46"/>
+    <w:lsdException w:name="Grid Table 2 Accent 4" w:uiPriority="47"/>
+    <w:lsdException w:name="Grid Table 3 Accent 4" w:uiPriority="48"/>
+    <w:lsdException w:name="Grid Table 4 Accent 4" w:uiPriority="49"/>
+    <w:lsdException w:name="Grid Table 5 Dark Accent 4" w:uiPriority="50"/>
+    <w:lsdException w:name="Grid Table 6 Colorful Accent 4" w:uiPriority="51"/>
+    <w:lsdException w:name="Grid Table 7 Colorful Accent 4" w:uiPriority="52"/>
+    <w:lsdException w:name="Grid Table 1 Light Accent 5" w:uiPriority="46"/>
+    <w:lsdException w:name="Grid Table 2 Accent 5" w:uiPriority="47"/>
+    <w:lsdException w:name="Grid Table 3 Accent 5" w:uiPriority="48"/>
+    <w:lsdException w:name="Grid Table 4 Accent 5" w:uiPriority="49"/>
+    <w:lsdException w:name="Grid Table 5 Dark Accent 5" w:uiPriority="50"/>
+    <w:lsdException w:name="Grid Table 6 Colorful Accent 5" w:uiPriority="51"/>
+    <w:lsdException w:name="Grid Table 7 Colorful Accent 5" w:uiPriority="52"/>
+    <w:lsdException w:name="Grid Table 1 Light Accent 6" w:uiPriority="46"/>
+    <w:lsdException w:name="Grid Table 2 Accent 6" w:uiPriority="47"/>
+    <w:lsdException w:name="Grid Table 3 Accent 6" w:uiPriority="48"/>
+    <w:lsdException w:name="Grid Table 4 Accent 6" w:uiPriority="49"/>
+    <w:lsdException w:name="Grid Table 5 Dark Accent 6" w:uiPriority="50"/>
+    <w:lsdException w:name="Grid Table 6 Colorful Accent 6" w:uiPriority="51"/>
+    <w:lsdException w:name="Grid Table 7 Colorful Accent 6" w:uiPriority="52"/>
+    <w:lsdException w:name="List Table 1 Light" w:uiPriority="46"/>
+    <w:lsdException w:name="List Table 2" w:uiPriority="47"/>
+    <w:lsdException w:name="List Table 3" w:uiPriority="48"/>
+    <w:lsdException w:name="List Table 4" w:uiPriority="49"/>
+    <w:lsdException w:name="List Table 5 Dark" w:uiPriority="50"/>
+    <w:lsdException w:name="List Table 6 Colorful" w:uiPriority="51"/>
+    <w:lsdException w:name="List Table 7 Colorful" w:uiPriority="52"/>
+    <w:lsdException w:name="List Table 1 Light Accent 1" w:uiPriority="46"/>
+    <w:lsdException w:name="List Table 2 Accent 1" w:uiPriority="47"/>
+    <w:lsdException w:name="List Table 3 Accent 1" w:uiPriority="48"/>
+    <w:lsdException w:name="List Table 4 Accent 1" w:uiPriority="49"/>
+    <w:lsdException w:name="List Table 5 Dark Accent 1" w:uiPriority="50"/>
+    <w:lsdException w:name="List Table 6 Colorful Accent 1" w:uiPriority="51"/>
+    <w:lsdException w:name="List Table 7 Colorful Accent 1" w:uiPriority="52"/>
+    <w:lsdException w:name="List Table 1 Light Accent 2" w:uiPriority="46"/>
+    <w:lsdException w:name="List Table 2 Accent 2" w:uiPriority="47"/>
+    <w:lsdException w:name="List Table 3 Accent 2" w:uiPriority="48"/>
+    <w:lsdException w:name="List Table 4 Accent 2" w:uiPriority="49"/>
+    <w:lsdException w:name="List Table 5 Dark Accent 2" w:uiPriority="50"/>
+    <w:lsdException w:name="List Table 6 Colorful Accent 2" w:uiPriority="51"/>
+    <w:lsdException w:name="List Table 7 Colorful Accent 2" w:uiPriority="52"/>
+    <w:lsdException w:name="List Table 1 Light Accent 3" w:uiPriority="46"/>
+    <w:lsdException w:name="List Table 2 Accent 3" w:uiPriority="47"/>
+    <w:lsdException w:name="List Table 3 Accent 3" w:uiPriority="48"/>
+    <w:lsdException w:name="List Table 4 Accent 3" w:uiPriority="49"/>
+    <w:lsdException w:name="List Table 5 Dark Accent 3" w:uiPriority="50"/>
+    <w:lsdException w:name="List Table 6 Colorful Accent 3" w:uiPriority="51"/>
+    <w:lsdException w:name="List Table 7 Colorful Accent 3" w:uiPriority="52"/>
+    <w:lsdException w:name="List Table 1 Light Accent 4" w:uiPriority="46"/>
+    <w:lsdException w:name="List Table 2 Accent 4" w:uiPriority="47"/>
+    <w:lsdException w:name="List Table 3 Accent 4" w:uiPriority="48"/>
+    <w:lsdException w:name="List Table 4 Accent 4" w:uiPriority="49"/>
+    <w:lsdException w:name="List Table 5 Dark Accent 4" w:uiPriority="50"/>
+    <w:lsdException w:name="List Table 6 Colorful Accent 4" w:uiPriority="51"/>
+    <w:lsdException w:name="List Table 7 Colorful Accent 4" w:uiPriority="52"/>
+    <w:lsdException w:name="List Table 1 Light Accent 5" w:uiPriority="46"/>
+    <w:lsdException w:name="List Table 2 Accent 5" w:uiPriority="47"/>
+    <w:lsdException w:name="List Table 3 Accent 5" w:uiPriority="48"/>
+    <w:lsdException w:name="List Table 4 Accent 5" w:uiPriority="49"/>
+    <w:lsdException w:name="List Table 5 Dark Accent 5" w:uiPriority="50"/>
+    <w:lsdException w:name="List Table 6 Colorful Accent 5" w:uiPriority="51"/>
+    <w:lsdException w:name="List Table 7 Colorful Accent 5" w:uiPriority="52"/>
+    <w:lsdException w:name="List Table 1 Light Accent 6" w:uiPriority="46"/>
+    <w:lsdException w:name="List Table 2 Accent 6" w:uiPriority="47"/>
+    <w:lsdException w:name="List Table 3 Accent 6" w:uiPriority="48"/>
+    <w:lsdException w:name="List Table 4 Accent 6" w:uiPriority="49"/>
+    <w:lsdException w:name="List Table 5 Dark Accent 6" w:uiPriority="50"/>
+    <w:lsdException w:name="List Table 6 Colorful Accent 6" w:uiPriority="51"/>
+    <w:lsdException w:name="List Table 7 Colorful Accent 6" w:uiPriority="52"/>
   </w:latentStyles>
   <w:style w:type="paragraph" w:default="1" w:styleId="Normal">
     <w:name w:val="Normal"/>

</xml_diff>